<commit_message>
chapter 1 done 2.0
</commit_message>
<xml_diff>
--- a/Mémoire/Mémoire.docx
+++ b/Mémoire/Mémoire.docx
@@ -42,14 +42,14 @@
         </w:rPr>
         <w:fldChar w:fldCharType="separate"/>
       </w:r>
-      <w:hyperlink w:anchor="_Toc80045779" w:history="1">
+      <w:hyperlink w:anchor="_Toc80132844" w:history="1">
         <w:r>
           <w:rPr>
             <w:rStyle w:val="Lienhypertexte"/>
             <w:noProof/>
             <w:lang w:val="fr-FR"/>
           </w:rPr>
-          <w:t>Chapitre 1 Intro générale et position du problème</w:t>
+          <w:t>Chapitre 1 Introduction générale et position du problème</w:t>
         </w:r>
         <w:r>
           <w:rPr>
@@ -70,7 +70,7 @@
             <w:noProof/>
             <w:webHidden/>
           </w:rPr>
-          <w:instrText xml:space="preserve"> PAGEREF _Toc80045779 \h </w:instrText>
+          <w:instrText xml:space="preserve"> PAGEREF _Toc80132844 \h </w:instrText>
         </w:r>
         <w:r>
           <w:rPr>
@@ -116,7 +116,7 @@
           <w:lang w:val="fr-DZ" w:eastAsia="fr-DZ"/>
         </w:rPr>
       </w:pPr>
-      <w:hyperlink w:anchor="_Toc80045780" w:history="1">
+      <w:hyperlink w:anchor="_Toc80132845" w:history="1">
         <w:r>
           <w:rPr>
             <w:rStyle w:val="Lienhypertexte"/>
@@ -144,7 +144,7 @@
             <w:noProof/>
             <w:webHidden/>
           </w:rPr>
-          <w:instrText xml:space="preserve"> PAGEREF _Toc80045780 \h </w:instrText>
+          <w:instrText xml:space="preserve"> PAGEREF _Toc80132845 \h </w:instrText>
         </w:r>
         <w:r>
           <w:rPr>
@@ -191,14 +191,14 @@
           <w:lang w:val="fr-DZ" w:eastAsia="fr-DZ"/>
         </w:rPr>
       </w:pPr>
-      <w:hyperlink w:anchor="_Toc80045781" w:history="1">
+      <w:hyperlink w:anchor="_Toc80132846" w:history="1">
         <w:r>
           <w:rPr>
             <w:rStyle w:val="Lienhypertexte"/>
             <w:noProof/>
             <w:lang w:val="fr-FR"/>
           </w:rPr>
-          <w:t>I.1 C’est quoi une molécule</w:t>
+          <w:t>I.1 Qu’est-ce qu’une molécule ?</w:t>
         </w:r>
         <w:r>
           <w:rPr>
@@ -219,7 +219,7 @@
             <w:noProof/>
             <w:webHidden/>
           </w:rPr>
-          <w:instrText xml:space="preserve"> PAGEREF _Toc80045781 \h </w:instrText>
+          <w:instrText xml:space="preserve"> PAGEREF _Toc80132846 \h </w:instrText>
         </w:r>
         <w:r>
           <w:rPr>
@@ -266,7 +266,7 @@
           <w:lang w:val="fr-DZ" w:eastAsia="fr-DZ"/>
         </w:rPr>
       </w:pPr>
-      <w:hyperlink w:anchor="_Toc80045782" w:history="1">
+      <w:hyperlink w:anchor="_Toc80132847" w:history="1">
         <w:r>
           <w:rPr>
             <w:rStyle w:val="Lienhypertexte"/>
@@ -293,7 +293,7 @@
             <w:noProof/>
             <w:webHidden/>
           </w:rPr>
-          <w:instrText xml:space="preserve"> PAGEREF _Toc80045782 \h </w:instrText>
+          <w:instrText xml:space="preserve"> PAGEREF _Toc80132847 \h </w:instrText>
         </w:r>
         <w:r>
           <w:rPr>
@@ -340,7 +340,7 @@
           <w:lang w:val="fr-DZ" w:eastAsia="fr-DZ"/>
         </w:rPr>
       </w:pPr>
-      <w:hyperlink w:anchor="_Toc80045783" w:history="1">
+      <w:hyperlink w:anchor="_Toc80132848" w:history="1">
         <w:r>
           <w:rPr>
             <w:rStyle w:val="Lienhypertexte"/>
@@ -368,7 +368,7 @@
             <w:noProof/>
             <w:webHidden/>
           </w:rPr>
-          <w:instrText xml:space="preserve"> PAGEREF _Toc80045783 \h </w:instrText>
+          <w:instrText xml:space="preserve"> PAGEREF _Toc80132848 \h </w:instrText>
         </w:r>
         <w:r>
           <w:rPr>
@@ -414,7 +414,7 @@
           <w:lang w:val="fr-DZ" w:eastAsia="fr-DZ"/>
         </w:rPr>
       </w:pPr>
-      <w:hyperlink w:anchor="_Toc80045784" w:history="1">
+      <w:hyperlink w:anchor="_Toc80132849" w:history="1">
         <w:r>
           <w:rPr>
             <w:rStyle w:val="Lienhypertexte"/>
@@ -442,7 +442,7 @@
             <w:noProof/>
             <w:webHidden/>
           </w:rPr>
-          <w:instrText xml:space="preserve"> PAGEREF _Toc80045784 \h </w:instrText>
+          <w:instrText xml:space="preserve"> PAGEREF _Toc80132849 \h </w:instrText>
         </w:r>
         <w:r>
           <w:rPr>
@@ -489,7 +489,7 @@
           <w:lang w:val="fr-DZ" w:eastAsia="fr-DZ"/>
         </w:rPr>
       </w:pPr>
-      <w:hyperlink w:anchor="_Toc80045785" w:history="1">
+      <w:hyperlink w:anchor="_Toc80132850" w:history="1">
         <w:r>
           <w:rPr>
             <w:rStyle w:val="Lienhypertexte"/>
@@ -517,7 +517,7 @@
             <w:noProof/>
             <w:webHidden/>
           </w:rPr>
-          <w:instrText xml:space="preserve"> PAGEREF _Toc80045785 \h </w:instrText>
+          <w:instrText xml:space="preserve"> PAGEREF _Toc80132850 \h </w:instrText>
         </w:r>
         <w:r>
           <w:rPr>
@@ -563,7 +563,7 @@
           <w:lang w:val="fr-DZ" w:eastAsia="fr-DZ"/>
         </w:rPr>
       </w:pPr>
-      <w:hyperlink w:anchor="_Toc80045786" w:history="1">
+      <w:hyperlink w:anchor="_Toc80132851" w:history="1">
         <w:r>
           <w:rPr>
             <w:rStyle w:val="Lienhypertexte"/>
@@ -610,7 +610,7 @@
             <w:noProof/>
             <w:webHidden/>
           </w:rPr>
-          <w:instrText xml:space="preserve"> PAGEREF _Toc80045786 \h </w:instrText>
+          <w:instrText xml:space="preserve"> PAGEREF _Toc80132851 \h </w:instrText>
         </w:r>
         <w:r>
           <w:rPr>
@@ -656,7 +656,7 @@
           <w:lang w:val="fr-DZ" w:eastAsia="fr-DZ"/>
         </w:rPr>
       </w:pPr>
-      <w:hyperlink w:anchor="_Toc80045787" w:history="1">
+      <w:hyperlink w:anchor="_Toc80132852" w:history="1">
         <w:r>
           <w:rPr>
             <w:rStyle w:val="Lienhypertexte"/>
@@ -701,7 +701,7 @@
             <w:noProof/>
             <w:webHidden/>
           </w:rPr>
-          <w:instrText xml:space="preserve"> PAGEREF _Toc80045787 \h </w:instrText>
+          <w:instrText xml:space="preserve"> PAGEREF _Toc80132852 \h </w:instrText>
         </w:r>
         <w:r>
           <w:rPr>
@@ -747,7 +747,7 @@
           <w:lang w:val="fr-DZ" w:eastAsia="fr-DZ"/>
         </w:rPr>
       </w:pPr>
-      <w:hyperlink w:anchor="_Toc80045788" w:history="1">
+      <w:hyperlink w:anchor="_Toc80132853" w:history="1">
         <w:r>
           <w:rPr>
             <w:rStyle w:val="Lienhypertexte"/>
@@ -792,7 +792,7 @@
             <w:noProof/>
             <w:webHidden/>
           </w:rPr>
-          <w:instrText xml:space="preserve"> PAGEREF _Toc80045788 \h </w:instrText>
+          <w:instrText xml:space="preserve"> PAGEREF _Toc80132853 \h </w:instrText>
         </w:r>
         <w:r>
           <w:rPr>
@@ -839,7 +839,7 @@
           <w:lang w:val="fr-DZ" w:eastAsia="fr-DZ"/>
         </w:rPr>
       </w:pPr>
-      <w:hyperlink w:anchor="_Toc80045789" w:history="1">
+      <w:hyperlink w:anchor="_Toc80132854" w:history="1">
         <w:r>
           <w:rPr>
             <w:rStyle w:val="Lienhypertexte"/>
@@ -867,7 +867,7 @@
             <w:noProof/>
             <w:webHidden/>
           </w:rPr>
-          <w:instrText xml:space="preserve"> PAGEREF _Toc80045789 \h </w:instrText>
+          <w:instrText xml:space="preserve"> PAGEREF _Toc80132854 \h </w:instrText>
         </w:r>
         <w:r>
           <w:rPr>
@@ -914,7 +914,7 @@
           <w:lang w:val="fr-DZ" w:eastAsia="fr-DZ"/>
         </w:rPr>
       </w:pPr>
-      <w:hyperlink w:anchor="_Toc80045790" w:history="1">
+      <w:hyperlink w:anchor="_Toc80132855" w:history="1">
         <w:r>
           <w:rPr>
             <w:rStyle w:val="Lienhypertexte"/>
@@ -942,7 +942,7 @@
             <w:noProof/>
             <w:webHidden/>
           </w:rPr>
-          <w:instrText xml:space="preserve"> PAGEREF _Toc80045790 \h </w:instrText>
+          <w:instrText xml:space="preserve"> PAGEREF _Toc80132855 \h </w:instrText>
         </w:r>
         <w:r>
           <w:rPr>
@@ -988,7 +988,7 @@
           <w:lang w:val="fr-DZ" w:eastAsia="fr-DZ"/>
         </w:rPr>
       </w:pPr>
-      <w:hyperlink w:anchor="_Toc80045791" w:history="1">
+      <w:hyperlink w:anchor="_Toc80132856" w:history="1">
         <w:r>
           <w:rPr>
             <w:rStyle w:val="Lienhypertexte"/>
@@ -1035,7 +1035,7 @@
             <w:noProof/>
             <w:webHidden/>
           </w:rPr>
-          <w:instrText xml:space="preserve"> PAGEREF _Toc80045791 \h </w:instrText>
+          <w:instrText xml:space="preserve"> PAGEREF _Toc80132856 \h </w:instrText>
         </w:r>
         <w:r>
           <w:rPr>
@@ -1081,7 +1081,7 @@
           <w:lang w:val="fr-DZ" w:eastAsia="fr-DZ"/>
         </w:rPr>
       </w:pPr>
-      <w:hyperlink w:anchor="_Toc80045792" w:history="1">
+      <w:hyperlink w:anchor="_Toc80132857" w:history="1">
         <w:r>
           <w:rPr>
             <w:rStyle w:val="Lienhypertexte"/>
@@ -1128,7 +1128,7 @@
             <w:noProof/>
             <w:webHidden/>
           </w:rPr>
-          <w:instrText xml:space="preserve"> PAGEREF _Toc80045792 \h </w:instrText>
+          <w:instrText xml:space="preserve"> PAGEREF _Toc80132857 \h </w:instrText>
         </w:r>
         <w:r>
           <w:rPr>
@@ -1174,7 +1174,7 @@
           <w:lang w:val="fr-DZ" w:eastAsia="fr-DZ"/>
         </w:rPr>
       </w:pPr>
-      <w:hyperlink w:anchor="_Toc80045793" w:history="1">
+      <w:hyperlink w:anchor="_Toc80132858" w:history="1">
         <w:r>
           <w:rPr>
             <w:rStyle w:val="Lienhypertexte"/>
@@ -1221,7 +1221,7 @@
             <w:noProof/>
             <w:webHidden/>
           </w:rPr>
-          <w:instrText xml:space="preserve"> PAGEREF _Toc80045793 \h </w:instrText>
+          <w:instrText xml:space="preserve"> PAGEREF _Toc80132858 \h </w:instrText>
         </w:r>
         <w:r>
           <w:rPr>
@@ -1267,7 +1267,7 @@
           <w:lang w:val="fr-DZ" w:eastAsia="fr-DZ"/>
         </w:rPr>
       </w:pPr>
-      <w:hyperlink w:anchor="_Toc80045794" w:history="1">
+      <w:hyperlink w:anchor="_Toc80132859" w:history="1">
         <w:r>
           <w:rPr>
             <w:rStyle w:val="Lienhypertexte"/>
@@ -1314,7 +1314,7 @@
             <w:noProof/>
             <w:webHidden/>
           </w:rPr>
-          <w:instrText xml:space="preserve"> PAGEREF _Toc80045794 \h </w:instrText>
+          <w:instrText xml:space="preserve"> PAGEREF _Toc80132859 \h </w:instrText>
         </w:r>
         <w:r>
           <w:rPr>
@@ -1360,7 +1360,7 @@
           <w:lang w:val="fr-DZ" w:eastAsia="fr-DZ"/>
         </w:rPr>
       </w:pPr>
-      <w:hyperlink w:anchor="_Toc80045795" w:history="1">
+      <w:hyperlink w:anchor="_Toc80132860" w:history="1">
         <w:r>
           <w:rPr>
             <w:rStyle w:val="Lienhypertexte"/>
@@ -1407,7 +1407,7 @@
             <w:noProof/>
             <w:webHidden/>
           </w:rPr>
-          <w:instrText xml:space="preserve"> PAGEREF _Toc80045795 \h </w:instrText>
+          <w:instrText xml:space="preserve"> PAGEREF _Toc80132860 \h </w:instrText>
         </w:r>
         <w:r>
           <w:rPr>
@@ -1454,7 +1454,7 @@
           <w:lang w:val="fr-DZ" w:eastAsia="fr-DZ"/>
         </w:rPr>
       </w:pPr>
-      <w:hyperlink w:anchor="_Toc80045796" w:history="1">
+      <w:hyperlink w:anchor="_Toc80132861" w:history="1">
         <w:r>
           <w:rPr>
             <w:rStyle w:val="Lienhypertexte"/>
@@ -1482,7 +1482,7 @@
             <w:noProof/>
             <w:webHidden/>
           </w:rPr>
-          <w:instrText xml:space="preserve"> PAGEREF _Toc80045796 \h </w:instrText>
+          <w:instrText xml:space="preserve"> PAGEREF _Toc80132861 \h </w:instrText>
         </w:r>
         <w:r>
           <w:rPr>
@@ -1528,7 +1528,7 @@
           <w:lang w:val="fr-DZ" w:eastAsia="fr-DZ"/>
         </w:rPr>
       </w:pPr>
-      <w:hyperlink w:anchor="_Toc80045797" w:history="1">
+      <w:hyperlink w:anchor="_Toc80132862" w:history="1">
         <w:r>
           <w:rPr>
             <w:rStyle w:val="Lienhypertexte"/>
@@ -1575,7 +1575,7 @@
             <w:noProof/>
             <w:webHidden/>
           </w:rPr>
-          <w:instrText xml:space="preserve"> PAGEREF _Toc80045797 \h </w:instrText>
+          <w:instrText xml:space="preserve"> PAGEREF _Toc80132862 \h </w:instrText>
         </w:r>
         <w:r>
           <w:rPr>
@@ -1621,12 +1621,11 @@
           <w:lang w:val="fr-DZ" w:eastAsia="fr-DZ"/>
         </w:rPr>
       </w:pPr>
-      <w:hyperlink w:anchor="_Toc80045798" w:history="1">
+      <w:hyperlink w:anchor="_Toc80132863" w:history="1">
         <w:r>
           <w:rPr>
             <w:rStyle w:val="Lienhypertexte"/>
-            <w:rFonts w:ascii="Symbol" w:eastAsiaTheme="majorEastAsia" w:hAnsi="Symbol" w:cstheme="majorBidi"/>
-            <w:iCs/>
+            <w:rFonts w:ascii="Symbol" w:hAnsi="Symbol"/>
             <w:noProof/>
             <w:lang w:val="fr-FR"/>
           </w:rPr>
@@ -1645,10 +1644,6 @@
         <w:r>
           <w:rPr>
             <w:rStyle w:val="Lienhypertexte"/>
-            <w:rFonts w:eastAsiaTheme="majorEastAsia" w:cstheme="majorBidi"/>
-            <w:b/>
-            <w:i/>
-            <w:iCs/>
             <w:noProof/>
             <w:lang w:val="fr-FR"/>
           </w:rPr>
@@ -1673,7 +1668,7 @@
             <w:noProof/>
             <w:webHidden/>
           </w:rPr>
-          <w:instrText xml:space="preserve"> PAGEREF _Toc80045798 \h </w:instrText>
+          <w:instrText xml:space="preserve"> PAGEREF _Toc80132863 \h </w:instrText>
         </w:r>
         <w:r>
           <w:rPr>
@@ -1719,7 +1714,7 @@
           <w:lang w:val="fr-DZ" w:eastAsia="fr-DZ"/>
         </w:rPr>
       </w:pPr>
-      <w:hyperlink w:anchor="_Toc80045799" w:history="1">
+      <w:hyperlink w:anchor="_Toc80132864" w:history="1">
         <w:r>
           <w:rPr>
             <w:rStyle w:val="Lienhypertexte"/>
@@ -1766,7 +1761,7 @@
             <w:noProof/>
             <w:webHidden/>
           </w:rPr>
-          <w:instrText xml:space="preserve"> PAGEREF _Toc80045799 \h </w:instrText>
+          <w:instrText xml:space="preserve"> PAGEREF _Toc80132864 \h </w:instrText>
         </w:r>
         <w:r>
           <w:rPr>
@@ -1812,7 +1807,7 @@
           <w:lang w:val="fr-DZ" w:eastAsia="fr-DZ"/>
         </w:rPr>
       </w:pPr>
-      <w:hyperlink w:anchor="_Toc80045800" w:history="1">
+      <w:hyperlink w:anchor="_Toc80132865" w:history="1">
         <w:r>
           <w:rPr>
             <w:rStyle w:val="Lienhypertexte"/>
@@ -1859,7 +1854,7 @@
             <w:noProof/>
             <w:webHidden/>
           </w:rPr>
-          <w:instrText xml:space="preserve"> PAGEREF _Toc80045800 \h </w:instrText>
+          <w:instrText xml:space="preserve"> PAGEREF _Toc80132865 \h </w:instrText>
         </w:r>
         <w:r>
           <w:rPr>
@@ -1905,7 +1900,7 @@
           <w:lang w:val="fr-DZ" w:eastAsia="fr-DZ"/>
         </w:rPr>
       </w:pPr>
-      <w:hyperlink w:anchor="_Toc80045801" w:history="1">
+      <w:hyperlink w:anchor="_Toc80132866" w:history="1">
         <w:r>
           <w:rPr>
             <w:rStyle w:val="Lienhypertexte"/>
@@ -1952,7 +1947,7 @@
             <w:noProof/>
             <w:webHidden/>
           </w:rPr>
-          <w:instrText xml:space="preserve"> PAGEREF _Toc80045801 \h </w:instrText>
+          <w:instrText xml:space="preserve"> PAGEREF _Toc80132866 \h </w:instrText>
         </w:r>
         <w:r>
           <w:rPr>
@@ -1998,7 +1993,7 @@
           <w:lang w:val="fr-DZ" w:eastAsia="fr-DZ"/>
         </w:rPr>
       </w:pPr>
-      <w:hyperlink w:anchor="_Toc80045802" w:history="1">
+      <w:hyperlink w:anchor="_Toc80132867" w:history="1">
         <w:r>
           <w:rPr>
             <w:rStyle w:val="Lienhypertexte"/>
@@ -2045,7 +2040,7 @@
             <w:noProof/>
             <w:webHidden/>
           </w:rPr>
-          <w:instrText xml:space="preserve"> PAGEREF _Toc80045802 \h </w:instrText>
+          <w:instrText xml:space="preserve"> PAGEREF _Toc80132867 \h </w:instrText>
         </w:r>
         <w:r>
           <w:rPr>
@@ -2091,7 +2086,7 @@
           <w:lang w:val="fr-DZ" w:eastAsia="fr-DZ"/>
         </w:rPr>
       </w:pPr>
-      <w:hyperlink w:anchor="_Toc80045803" w:history="1">
+      <w:hyperlink w:anchor="_Toc80132868" w:history="1">
         <w:r>
           <w:rPr>
             <w:rStyle w:val="Lienhypertexte"/>
@@ -2117,7 +2112,7 @@
             <w:noProof/>
             <w:lang w:val="fr-FR"/>
           </w:rPr>
-          <w:t>Conclusion</w:t>
+          <w:t>Déduction</w:t>
         </w:r>
         <w:r>
           <w:rPr>
@@ -2138,7 +2133,7 @@
             <w:noProof/>
             <w:webHidden/>
           </w:rPr>
-          <w:instrText xml:space="preserve"> PAGEREF _Toc80045803 \h </w:instrText>
+          <w:instrText xml:space="preserve"> PAGEREF _Toc80132868 \h </w:instrText>
         </w:r>
         <w:r>
           <w:rPr>
@@ -2183,7 +2178,7 @@
           <w:lang w:val="fr-DZ" w:eastAsia="fr-DZ"/>
         </w:rPr>
       </w:pPr>
-      <w:hyperlink w:anchor="_Toc80045804" w:history="1">
+      <w:hyperlink w:anchor="_Toc80132869" w:history="1">
         <w:r>
           <w:rPr>
             <w:rStyle w:val="Lienhypertexte"/>
@@ -2211,7 +2206,7 @@
             <w:noProof/>
             <w:webHidden/>
           </w:rPr>
-          <w:instrText xml:space="preserve"> PAGEREF _Toc80045804 \h </w:instrText>
+          <w:instrText xml:space="preserve"> PAGEREF _Toc80132869 \h </w:instrText>
         </w:r>
         <w:r>
           <w:rPr>
@@ -2315,7 +2310,7 @@
         </w:rPr>
         <w:fldChar w:fldCharType="separate"/>
       </w:r>
-      <w:hyperlink r:id="rId8" w:anchor="_Toc80045805" w:history="1">
+      <w:hyperlink r:id="rId8" w:anchor="_Toc80132939" w:history="1">
         <w:r>
           <w:rPr>
             <w:rStyle w:val="Lienhypertexte"/>
@@ -2357,7 +2352,7 @@
             <w:noProof/>
             <w:webHidden/>
           </w:rPr>
-          <w:instrText xml:space="preserve"> PAGEREF _Toc80045805 \h </w:instrText>
+          <w:instrText xml:space="preserve"> PAGEREF _Toc80132939 \h </w:instrText>
         </w:r>
         <w:r>
           <w:rPr>
@@ -2401,7 +2396,7 @@
           <w:lang w:val="fr-DZ" w:eastAsia="fr-DZ"/>
         </w:rPr>
       </w:pPr>
-      <w:hyperlink r:id="rId9" w:anchor="_Toc80045806" w:history="1">
+      <w:hyperlink r:id="rId9" w:anchor="_Toc80132940" w:history="1">
         <w:r>
           <w:rPr>
             <w:rStyle w:val="Lienhypertexte"/>
@@ -2415,7 +2410,7 @@
             <w:noProof/>
             <w:lang w:val="fr-FR"/>
           </w:rPr>
-          <w:t xml:space="preserve"> héroïne et morphine</w:t>
+          <w:t xml:space="preserve"> structure chimique de l’héroïne et de la morphine</w:t>
         </w:r>
         <w:r>
           <w:rPr>
@@ -2436,7 +2431,7 @@
             <w:noProof/>
             <w:webHidden/>
           </w:rPr>
-          <w:instrText xml:space="preserve"> PAGEREF _Toc80045806 \h </w:instrText>
+          <w:instrText xml:space="preserve"> PAGEREF _Toc80132940 \h </w:instrText>
         </w:r>
         <w:r>
           <w:rPr>
@@ -2480,7 +2475,7 @@
           <w:lang w:val="fr-DZ" w:eastAsia="fr-DZ"/>
         </w:rPr>
       </w:pPr>
-      <w:hyperlink r:id="rId10" w:anchor="_Toc80045807" w:history="1">
+      <w:hyperlink r:id="rId10" w:anchor="_Toc80132941" w:history="1">
         <w:r>
           <w:rPr>
             <w:rStyle w:val="Lienhypertexte"/>
@@ -2530,7 +2525,7 @@
             <w:noProof/>
             <w:webHidden/>
           </w:rPr>
-          <w:instrText xml:space="preserve"> PAGEREF _Toc80045807 \h </w:instrText>
+          <w:instrText xml:space="preserve"> PAGEREF _Toc80132941 \h </w:instrText>
         </w:r>
         <w:r>
           <w:rPr>
@@ -2574,7 +2569,7 @@
           <w:lang w:val="fr-DZ" w:eastAsia="fr-DZ"/>
         </w:rPr>
       </w:pPr>
-      <w:hyperlink r:id="rId11" w:anchor="_Toc80045808" w:history="1">
+      <w:hyperlink r:id="rId11" w:anchor="_Toc80132942" w:history="1">
         <w:r>
           <w:rPr>
             <w:rStyle w:val="Lienhypertexte"/>
@@ -2609,7 +2604,7 @@
             <w:noProof/>
             <w:webHidden/>
           </w:rPr>
-          <w:instrText xml:space="preserve"> PAGEREF _Toc80045808 \h </w:instrText>
+          <w:instrText xml:space="preserve"> PAGEREF _Toc80132942 \h </w:instrText>
         </w:r>
         <w:r>
           <w:rPr>
@@ -2653,7 +2648,7 @@
           <w:lang w:val="fr-DZ" w:eastAsia="fr-DZ"/>
         </w:rPr>
       </w:pPr>
-      <w:hyperlink r:id="rId12" w:anchor="_Toc80045809" w:history="1">
+      <w:hyperlink r:id="rId12" w:anchor="_Toc80132943" w:history="1">
         <w:r>
           <w:rPr>
             <w:rStyle w:val="Lienhypertexte"/>
@@ -2688,7 +2683,7 @@
             <w:noProof/>
             <w:webHidden/>
           </w:rPr>
-          <w:instrText xml:space="preserve"> PAGEREF _Toc80045809 \h </w:instrText>
+          <w:instrText xml:space="preserve"> PAGEREF _Toc80132943 \h </w:instrText>
         </w:r>
         <w:r>
           <w:rPr>
@@ -2732,7 +2727,7 @@
           <w:lang w:val="fr-DZ" w:eastAsia="fr-DZ"/>
         </w:rPr>
       </w:pPr>
-      <w:hyperlink r:id="rId13" w:anchor="_Toc80045810" w:history="1">
+      <w:hyperlink r:id="rId13" w:anchor="_Toc80132944" w:history="1">
         <w:r>
           <w:rPr>
             <w:rStyle w:val="Lienhypertexte"/>
@@ -2767,7 +2762,7 @@
             <w:noProof/>
             <w:webHidden/>
           </w:rPr>
-          <w:instrText xml:space="preserve"> PAGEREF _Toc80045810 \h </w:instrText>
+          <w:instrText xml:space="preserve"> PAGEREF _Toc80132944 \h </w:instrText>
         </w:r>
         <w:r>
           <w:rPr>
@@ -2811,7 +2806,7 @@
           <w:lang w:val="fr-DZ" w:eastAsia="fr-DZ"/>
         </w:rPr>
       </w:pPr>
-      <w:hyperlink r:id="rId14" w:anchor="_Toc80045811" w:history="1">
+      <w:hyperlink r:id="rId14" w:anchor="_Toc80132945" w:history="1">
         <w:r>
           <w:rPr>
             <w:rStyle w:val="Lienhypertexte"/>
@@ -2821,6 +2816,14 @@
         </w:r>
         <w:r>
           <w:rPr>
+            <w:rStyle w:val="Lienhypertexte"/>
+            <w:noProof/>
+            <w:lang w:val="fr-FR"/>
+          </w:rPr>
+          <w:t xml:space="preserve"> Exemple de conversion de nom à structure</w:t>
+        </w:r>
+        <w:r>
+          <w:rPr>
             <w:noProof/>
             <w:webHidden/>
           </w:rPr>
@@ -2838,7 +2841,7 @@
             <w:noProof/>
             <w:webHidden/>
           </w:rPr>
-          <w:instrText xml:space="preserve"> PAGEREF _Toc80045811 \h </w:instrText>
+          <w:instrText xml:space="preserve"> PAGEREF _Toc80132945 \h </w:instrText>
         </w:r>
         <w:r>
           <w:rPr>
@@ -2882,7 +2885,7 @@
           <w:lang w:val="fr-DZ" w:eastAsia="fr-DZ"/>
         </w:rPr>
       </w:pPr>
-      <w:hyperlink r:id="rId15" w:anchor="_Toc80045812" w:history="1">
+      <w:hyperlink r:id="rId15" w:anchor="_Toc80132946" w:history="1">
         <w:r>
           <w:rPr>
             <w:rStyle w:val="Lienhypertexte"/>
@@ -2917,7 +2920,7 @@
             <w:noProof/>
             <w:webHidden/>
           </w:rPr>
-          <w:instrText xml:space="preserve"> PAGEREF _Toc80045812 \h </w:instrText>
+          <w:instrText xml:space="preserve"> PAGEREF _Toc80132946 \h </w:instrText>
         </w:r>
         <w:r>
           <w:rPr>
@@ -2961,7 +2964,7 @@
           <w:lang w:val="fr-DZ" w:eastAsia="fr-DZ"/>
         </w:rPr>
       </w:pPr>
-      <w:hyperlink r:id="rId16" w:anchor="_Toc80045813" w:history="1">
+      <w:hyperlink r:id="rId16" w:anchor="_Toc80132947" w:history="1">
         <w:r>
           <w:rPr>
             <w:rStyle w:val="Lienhypertexte"/>
@@ -2996,7 +2999,7 @@
             <w:noProof/>
             <w:webHidden/>
           </w:rPr>
-          <w:instrText xml:space="preserve"> PAGEREF _Toc80045813 \h </w:instrText>
+          <w:instrText xml:space="preserve"> PAGEREF _Toc80132947 \h </w:instrText>
         </w:r>
         <w:r>
           <w:rPr>
@@ -3040,7 +3043,7 @@
           <w:lang w:val="fr-DZ" w:eastAsia="fr-DZ"/>
         </w:rPr>
       </w:pPr>
-      <w:hyperlink r:id="rId17" w:anchor="_Toc80045814" w:history="1">
+      <w:hyperlink r:id="rId17" w:anchor="_Toc80132948" w:history="1">
         <w:r>
           <w:rPr>
             <w:rStyle w:val="Lienhypertexte"/>
@@ -3075,7 +3078,7 @@
             <w:noProof/>
             <w:webHidden/>
           </w:rPr>
-          <w:instrText xml:space="preserve"> PAGEREF _Toc80045814 \h </w:instrText>
+          <w:instrText xml:space="preserve"> PAGEREF _Toc80132948 \h </w:instrText>
         </w:r>
         <w:r>
           <w:rPr>
@@ -3119,7 +3122,7 @@
           <w:lang w:val="fr-DZ" w:eastAsia="fr-DZ"/>
         </w:rPr>
       </w:pPr>
-      <w:hyperlink r:id="rId18" w:anchor="_Toc80045815" w:history="1">
+      <w:hyperlink r:id="rId18" w:anchor="_Toc80132949" w:history="1">
         <w:r>
           <w:rPr>
             <w:rStyle w:val="Lienhypertexte"/>
@@ -3154,7 +3157,7 @@
             <w:noProof/>
             <w:webHidden/>
           </w:rPr>
-          <w:instrText xml:space="preserve"> PAGEREF _Toc80045815 \h </w:instrText>
+          <w:instrText xml:space="preserve"> PAGEREF _Toc80132949 \h </w:instrText>
         </w:r>
         <w:r>
           <w:rPr>
@@ -3198,7 +3201,7 @@
           <w:lang w:val="fr-DZ" w:eastAsia="fr-DZ"/>
         </w:rPr>
       </w:pPr>
-      <w:hyperlink r:id="rId19" w:anchor="_Toc80045816" w:history="1">
+      <w:hyperlink r:id="rId19" w:anchor="_Toc80132950" w:history="1">
         <w:r>
           <w:rPr>
             <w:rStyle w:val="Lienhypertexte"/>
@@ -3233,7 +3236,7 @@
             <w:noProof/>
             <w:webHidden/>
           </w:rPr>
-          <w:instrText xml:space="preserve"> PAGEREF _Toc80045816 \h </w:instrText>
+          <w:instrText xml:space="preserve"> PAGEREF _Toc80132950 \h </w:instrText>
         </w:r>
         <w:r>
           <w:rPr>
@@ -3277,7 +3280,7 @@
           <w:lang w:val="fr-DZ" w:eastAsia="fr-DZ"/>
         </w:rPr>
       </w:pPr>
-      <w:hyperlink r:id="rId20" w:anchor="_Toc80045817" w:history="1">
+      <w:hyperlink r:id="rId20" w:anchor="_Toc80132951" w:history="1">
         <w:r>
           <w:rPr>
             <w:rStyle w:val="Lienhypertexte"/>
@@ -3312,7 +3315,7 @@
             <w:noProof/>
             <w:webHidden/>
           </w:rPr>
-          <w:instrText xml:space="preserve"> PAGEREF _Toc80045817 \h </w:instrText>
+          <w:instrText xml:space="preserve"> PAGEREF _Toc80132951 \h </w:instrText>
         </w:r>
         <w:r>
           <w:rPr>
@@ -3356,7 +3359,7 @@
           <w:lang w:val="fr-DZ" w:eastAsia="fr-DZ"/>
         </w:rPr>
       </w:pPr>
-      <w:hyperlink r:id="rId21" w:anchor="_Toc80045818" w:history="1">
+      <w:hyperlink r:id="rId21" w:anchor="_Toc80132952" w:history="1">
         <w:r>
           <w:rPr>
             <w:rStyle w:val="Lienhypertexte"/>
@@ -3391,7 +3394,7 @@
             <w:noProof/>
             <w:webHidden/>
           </w:rPr>
-          <w:instrText xml:space="preserve"> PAGEREF _Toc80045818 \h </w:instrText>
+          <w:instrText xml:space="preserve"> PAGEREF _Toc80132952 \h </w:instrText>
         </w:r>
         <w:r>
           <w:rPr>
@@ -3450,12 +3453,24 @@
           <w:lang w:val="fr-FR"/>
         </w:rPr>
       </w:pPr>
-      <w:bookmarkStart w:id="0" w:name="_Toc80045779"/>
-      <w:r>
-        <w:rPr>
-          <w:lang w:val="fr-FR"/>
-        </w:rPr>
-        <w:t>Intro générale et position du problème</w:t>
+      <w:bookmarkStart w:id="0" w:name="_Toc80132844"/>
+      <w:r>
+        <w:rPr>
+          <w:lang w:val="fr-FR"/>
+        </w:rPr>
+        <w:t>Intro</w:t>
+      </w:r>
+      <w:r>
+        <w:rPr>
+          <w:lang w:val="fr-FR"/>
+        </w:rPr>
+        <w:t>duction</w:t>
+      </w:r>
+      <w:r>
+        <w:rPr>
+          <w:lang w:val="fr-FR"/>
+        </w:rPr>
+        <w:t xml:space="preserve"> générale et position du problème</w:t>
       </w:r>
       <w:bookmarkEnd w:id="0"/>
     </w:p>
@@ -3472,7 +3487,7 @@
         </w:rPr>
         <w:t xml:space="preserve"> </w:t>
       </w:r>
-      <w:bookmarkStart w:id="1" w:name="_Toc80045780"/>
+      <w:bookmarkStart w:id="1" w:name="_Toc80132845"/>
       <w:r>
         <w:rPr>
           <w:lang w:val="fr-FR"/>
@@ -3500,34 +3515,97 @@
         </w:rPr>
         <w:t xml:space="preserve"> </w:t>
       </w:r>
-      <w:bookmarkStart w:id="2" w:name="_Toc80045781"/>
-      <w:r>
-        <w:rPr>
-          <w:lang w:val="fr-FR"/>
-        </w:rPr>
-        <w:t xml:space="preserve">C’est quoi une </w:t>
+      <w:bookmarkStart w:id="2" w:name="_Toc80132846"/>
+      <w:r>
+        <w:rPr>
+          <w:lang w:val="fr-FR"/>
+        </w:rPr>
+        <w:t>Qu’est-ce qu’</w:t>
+      </w:r>
+      <w:r>
+        <w:rPr>
+          <w:lang w:val="fr-FR"/>
+        </w:rPr>
+        <w:t xml:space="preserve">une </w:t>
       </w:r>
       <w:r>
         <w:rPr>
           <w:lang w:val="fr-FR"/>
         </w:rPr>
         <w:t>molécule</w:t>
+      </w:r>
+      <w:r>
+        <w:rPr>
+          <w:lang w:val="fr-FR"/>
+        </w:rPr>
+        <w:t> ?</w:t>
       </w:r>
       <w:bookmarkEnd w:id="2"/>
     </w:p>
     <w:p>
       <w:r>
-        <w:t>Une molécule, un groupe composé de deux atomes ou plus, forme la plus petite unité reconnaissable, qui peut diviser une substance pure en une seule tout en conservant la composition et les propriétés chimiques de la substance.</w:t>
+        <w:t>Une molécule est un ensemble d'atomes (au moins deux) identiques ou non, unis les uns aux autres par le biais de liaisons chimiques. Ces dernières sont les résultats de la mise en commun d'un certain nombre d'électrons gravitant sur la couche externe des atomes.</w:t>
       </w:r>
     </w:p>
     <w:p>
       <w:r>
-        <w:t>Diviser un échantillon de matière en parties de plus en plus petites ne modifie pas sa composition ou ses propriétés chimiques jusqu'à ce qu'il atteigne une partie composée de molécules individuelles. La subdivision supplémentaire de la substance donne des parties plus petites, qui diffèrent généralement par leur composition et leurs propriétés chimiques de la substance d'origine. Dans la dernière étape de la scission, les liaisons chimiques de la molécule qui maintiennent les atomes ensemble sont rompues.</w:t>
+        <w:t>La liaison dite covalente simple est la plus simple des liaisons que l'on puisse rencontrer entre deux atomes lorsque ceux-ci mettent en commun un unique électron de leur couche externe chacun. Les deux électrons en question forment ainsi un doublet liant.</w:t>
       </w:r>
     </w:p>
     <w:p>
       <w:r>
-        <w:t>Un atome est constitué d'un seul noyau chargé positivement entouré d'un nuage d'électrons chargés négativement. Lorsque les atomes sont proches les uns des autres, le nuage d'électrons interagira entre eux et avec le noyau. Si cette interaction réduit l'énergie totale du système, les atomes se réuniront pour former une molécule. Par conséquent, structurellement parlant, les molécules sont composées d'agrégats d'atomes maintenus ensemble par la valence.</w:t>
+        <w:t>La structure d'une molécule est déterminée par le nombre de doublets d'électrons, liants ou non. Une molécule qui compte quatre liaisons covalentes simples, comme le méthane (CH4), présente une forme tétraédrique. En revanche, une molécule qui présente quatre liaisons covalentes dont une triple, comme l'acétylène (C2H2), sera de forme linéaire. L'objectif étant de minimiser les forces de répulsions entre doublets</w:t>
+      </w:r>
+      <w:r>
+        <w:rPr>
+          <w:lang w:val="fr-FR"/>
+        </w:rPr>
+        <w:t xml:space="preserve"> </w:t>
+      </w:r>
+      <w:sdt>
+        <w:sdtPr>
+          <w:rPr>
+            <w:lang w:val="fr-FR"/>
+          </w:rPr>
+          <w:id w:val="406185273"/>
+          <w:citation/>
+        </w:sdtPr>
+        <w:sdtContent>
+          <w:r>
+            <w:rPr>
+              <w:lang w:val="fr-FR"/>
+            </w:rPr>
+            <w:fldChar w:fldCharType="begin"/>
+          </w:r>
+          <w:r>
+            <w:rPr>
+              <w:lang w:val="fr-FR"/>
+            </w:rPr>
+            <w:instrText xml:space="preserve">CITATION Mol \l 1036 </w:instrText>
+          </w:r>
+          <w:r>
+            <w:rPr>
+              <w:lang w:val="fr-FR"/>
+            </w:rPr>
+            <w:fldChar w:fldCharType="separate"/>
+          </w:r>
+          <w:r>
+            <w:rPr>
+              <w:noProof/>
+              <w:lang w:val="fr-FR"/>
+            </w:rPr>
+            <w:t>(Sciences, s.d.)</w:t>
+          </w:r>
+          <w:r>
+            <w:rPr>
+              <w:lang w:val="fr-FR"/>
+            </w:rPr>
+            <w:fldChar w:fldCharType="end"/>
+          </w:r>
+        </w:sdtContent>
+      </w:sdt>
+      <w:r>
+        <w:t>.</w:t>
       </w:r>
     </w:p>
     <w:p>
@@ -3540,15 +3618,41 @@
         </w:rPr>
         <w:t xml:space="preserve"> </w:t>
       </w:r>
-      <w:bookmarkStart w:id="3" w:name="_Toc80045782"/>
+      <w:bookmarkStart w:id="3" w:name="_Toc80132847"/>
       <w:r>
         <w:t>L'importance de la structure chimique</w:t>
       </w:r>
       <w:bookmarkEnd w:id="3"/>
     </w:p>
     <w:p>
-      <w:r>
-        <w:t>Dans le monde chimique, la structure peut signifier littéralement la différence entre la vie et la mort. Dans de nombreux composés, de légers changements structurels ou la sélection de différents énantiomères peuvent faire passer le composé d'un médicament utile à un médicament dangereux. C'est pourquoi les chimistes connaissent toujours très bien la structure exacte et certains énantiomères et leurs effets biologiques spécifiques, car cette information est très importante pour déterminer les effets biologiques des composés, bons ou mauvais !</w:t>
+      <w:pPr>
+        <w:rPr>
+          <w:lang w:val="fr-FR"/>
+        </w:rPr>
+      </w:pPr>
+      <w:r>
+        <w:t>Dans le monde de la chimie, la structure peut faire la différence entre la vie et la mort – littéralement. Il existe de nombreux composés pour lesquels une légère modification de la structure ou le choix d'un énantiomère</w:t>
+      </w:r>
+      <w:r>
+        <w:rPr>
+          <w:lang w:val="fr-FR"/>
+        </w:rPr>
+        <w:t xml:space="preserve"> </w:t>
+      </w:r>
+      <w:r>
+        <w:rPr>
+          <w:lang w:val="fr-FR"/>
+        </w:rPr>
+        <w:t>[Caractéristique de certaines molécules stéréoisomères dans lesquelles les deux isomères sont des images miroir l'un de l'autre dans un miroir plan, mais ils ne peuvent pas se chevaucher]</w:t>
+      </w:r>
+      <w:r>
+        <w:t xml:space="preserve"> différent peut faire passer le composé d'un médicament utile à un médicament dangereux. C'est pourquoi les chimistes sont toujours très conscients de la structure exacte et de certains énantiomères et de leurs effets biologiques spécifiques, car cette information est très importante pour déterminer les effets biologiques des composés, bons et mauvais</w:t>
+      </w:r>
+      <w:r>
+        <w:rPr>
+          <w:lang w:val="fr-FR"/>
+        </w:rPr>
+        <w:t>.</w:t>
       </w:r>
     </w:p>
     <w:p>
@@ -3604,7 +3708,7 @@
                                 <w:sz w:val="24"/>
                               </w:rPr>
                             </w:pPr>
-                            <w:bookmarkStart w:id="4" w:name="_Toc80045805"/>
+                            <w:bookmarkStart w:id="4" w:name="_Toc80132939"/>
                             <w:r>
                               <w:t xml:space="preserve">Figure </w:t>
                             </w:r>
@@ -3670,7 +3774,7 @@
                           <w:sz w:val="24"/>
                         </w:rPr>
                       </w:pPr>
-                      <w:bookmarkStart w:id="5" w:name="_Toc80045805"/>
+                      <w:bookmarkStart w:id="5" w:name="_Toc80132939"/>
                       <w:r>
                         <w:t xml:space="preserve">Figure </w:t>
                       </w:r>
@@ -3781,7 +3885,16 @@
         </w:drawing>
       </w:r>
       <w:r>
-        <w:t>Tout d'abord, commençons par un court cours de chimie. La structure chimique détermine la géométrie moléculaire d'un composé en décrivant la disposition spatiale des atomes et des liaisons chimiques dans la molécule. Cela fournit aux chimistes une représentation visuelle importante d'une formule chimique. Les énantiomères sont des molécules chirales qui sont des images miroir. En d'autres termes, les énantiomères (illustrés ci-dessous) sont le même composé avec des structures chimiques disposées de manière opposée.</w:t>
+        <w:t xml:space="preserve">Tout d'abord, commençons par un </w:t>
+      </w:r>
+      <w:r>
+        <w:rPr>
+          <w:lang w:val="fr-FR"/>
+        </w:rPr>
+        <w:t>bref</w:t>
+      </w:r>
+      <w:r>
+        <w:t xml:space="preserve"> cours de chimie. La structure chimique détermine la géométrie moléculaire d'un composé en décrivant la disposition spatiale des atomes et des liaisons chimiques dans la molécule. Cela fournit aux chimistes une représentation visuelle importante d'une formule chimique. Les énantiomères sont des molécules chirales qui sont des images miroir. En d'autres termes, les énantiomères (illustrés ci-dessous) sont le même composé avec des structures chimiques disposées de manière opposée.</w:t>
       </w:r>
     </w:p>
     <w:p>
@@ -3836,7 +3949,7 @@
                                 <w:sz w:val="24"/>
                               </w:rPr>
                             </w:pPr>
-                            <w:bookmarkStart w:id="6" w:name="_Toc80045806"/>
+                            <w:bookmarkStart w:id="6" w:name="_Toc80132940"/>
                             <w:r>
                               <w:t xml:space="preserve">Figure </w:t>
                             </w:r>
@@ -3862,9 +3975,39 @@
                               <w:rPr>
                                 <w:lang w:val="fr-FR"/>
                               </w:rPr>
-                              <w:t xml:space="preserve"> héroïne et morphine</w:t>
+                              <w:t xml:space="preserve"> structure chimique de</w:t>
+                            </w:r>
+                            <w:r>
+                              <w:rPr>
+                                <w:lang w:val="fr-FR"/>
+                              </w:rPr>
+                              <w:t xml:space="preserve"> </w:t>
+                            </w:r>
+                            <w:r>
+                              <w:rPr>
+                                <w:lang w:val="fr-FR"/>
+                              </w:rPr>
+                              <w:t xml:space="preserve">la morphine </w:t>
+                            </w:r>
+                            <w:r>
+                              <w:rPr>
+                                <w:lang w:val="fr-FR"/>
+                              </w:rPr>
+                              <w:t>et</w:t>
+                            </w:r>
+                            <w:r>
+                              <w:rPr>
+                                <w:lang w:val="fr-FR"/>
+                              </w:rPr>
+                              <w:t xml:space="preserve"> de </w:t>
                             </w:r>
                             <w:bookmarkEnd w:id="6"/>
+                            <w:r>
+                              <w:rPr>
+                                <w:lang w:val="fr-FR"/>
+                              </w:rPr>
+                              <w:t>l’héroïne</w:t>
+                            </w:r>
                           </w:p>
                         </w:txbxContent>
                       </wps:txbx>
@@ -3895,7 +4038,7 @@
                           <w:sz w:val="24"/>
                         </w:rPr>
                       </w:pPr>
-                      <w:bookmarkStart w:id="7" w:name="_Toc80045806"/>
+                      <w:bookmarkStart w:id="7" w:name="_Toc80132940"/>
                       <w:r>
                         <w:t xml:space="preserve">Figure </w:t>
                       </w:r>
@@ -3921,9 +4064,39 @@
                         <w:rPr>
                           <w:lang w:val="fr-FR"/>
                         </w:rPr>
-                        <w:t xml:space="preserve"> héroïne et morphine</w:t>
+                        <w:t xml:space="preserve"> structure chimique de</w:t>
+                      </w:r>
+                      <w:r>
+                        <w:rPr>
+                          <w:lang w:val="fr-FR"/>
+                        </w:rPr>
+                        <w:t xml:space="preserve"> </w:t>
+                      </w:r>
+                      <w:r>
+                        <w:rPr>
+                          <w:lang w:val="fr-FR"/>
+                        </w:rPr>
+                        <w:t xml:space="preserve">la morphine </w:t>
+                      </w:r>
+                      <w:r>
+                        <w:rPr>
+                          <w:lang w:val="fr-FR"/>
+                        </w:rPr>
+                        <w:t>et</w:t>
+                      </w:r>
+                      <w:r>
+                        <w:rPr>
+                          <w:lang w:val="fr-FR"/>
+                        </w:rPr>
+                        <w:t xml:space="preserve"> de </w:t>
                       </w:r>
                       <w:bookmarkEnd w:id="7"/>
+                      <w:r>
+                        <w:rPr>
+                          <w:lang w:val="fr-FR"/>
+                        </w:rPr>
+                        <w:t>l’héroïne</w:t>
+                      </w:r>
                     </w:p>
                   </w:txbxContent>
                 </v:textbox>
@@ -4003,16 +4176,7 @@
         </w:drawing>
       </w:r>
       <w:r>
-        <w:t>Maintenant que nous avons les connaissances de base nécessaires, nous pouvons discuter des raisons pour lesquelles les énantiomères et les structures sont si importants dans le monde de la chimie. Commençons cette discussion par un jeu de devinettes. Vous trouverez ci-dessous des images de deux composés différents avec des structures légèrement différentes. Comme vous pouvez le voir, la seule différence de structure réside dans les deux groupes fonctionnels en haut et en bas à gauche de chacun. Les deux composés sont utilisés comme analgésiques, mais l'un est prescrit par des médecins professionnels et l'autre est un médicament illégal de l'annexe 1, et couramment utilisé à des fins récréatives. Pouvez-vous dire lequel est lequel</w:t>
-      </w:r>
-      <w:r>
-        <w:rPr>
-          <w:lang w:val="fr-FR"/>
-        </w:rPr>
-        <w:t xml:space="preserve"> </w:t>
-      </w:r>
-      <w:r>
-        <w:t>?</w:t>
+        <w:t>Maintenant que nous avons les connaissances de base nécessaires, nous pouvons discuter des raisons pour lesquelles les énantiomères et les structures sont si importants dans le monde de la chimie. Commençons cette discussion par un jeu de devinettes. Vous trouverez ci-dessous des images de deux composés différents avec des structures légèrement différentes. Comme vous pouvez le voir, la seule différence de structure réside dans les deux groupes fonctionnels en haut et en bas à gauche de chacun. Les deux composés sont utilisés comme analgésiques, mais l'un est prescrit par des médecins professionnels et l'autre est un médicament illégal de l'annexe 1, et couramment utilisé à des fins récréatives.</w:t>
       </w:r>
     </w:p>
     <w:p>
@@ -4073,7 +4237,7 @@
                                 <w:sz w:val="24"/>
                               </w:rPr>
                             </w:pPr>
-                            <w:bookmarkStart w:id="8" w:name="_Toc80045807"/>
+                            <w:bookmarkStart w:id="8" w:name="_Toc80132941"/>
                             <w:r>
                               <w:t xml:space="preserve">Figure </w:t>
                             </w:r>
@@ -4108,7 +4272,19 @@
                               <w:rPr>
                                 <w:lang w:val="fr-FR"/>
                               </w:rPr>
-                              <w:t>de thalidomide</w:t>
+                              <w:t>d</w:t>
+                            </w:r>
+                            <w:r>
+                              <w:rPr>
+                                <w:lang w:val="fr-FR"/>
+                              </w:rPr>
+                              <w:t>u</w:t>
+                            </w:r>
+                            <w:r>
+                              <w:rPr>
+                                <w:lang w:val="fr-FR"/>
+                              </w:rPr>
+                              <w:t xml:space="preserve"> thalidomide</w:t>
                             </w:r>
                             <w:bookmarkEnd w:id="8"/>
                           </w:p>
@@ -4138,7 +4314,7 @@
                           <w:sz w:val="24"/>
                         </w:rPr>
                       </w:pPr>
-                      <w:bookmarkStart w:id="9" w:name="_Toc80045807"/>
+                      <w:bookmarkStart w:id="9" w:name="_Toc80132941"/>
                       <w:r>
                         <w:t xml:space="preserve">Figure </w:t>
                       </w:r>
@@ -4173,7 +4349,19 @@
                         <w:rPr>
                           <w:lang w:val="fr-FR"/>
                         </w:rPr>
-                        <w:t>de thalidomide</w:t>
+                        <w:t>d</w:t>
+                      </w:r>
+                      <w:r>
+                        <w:rPr>
+                          <w:lang w:val="fr-FR"/>
+                        </w:rPr>
+                        <w:t>u</w:t>
+                      </w:r>
+                      <w:r>
+                        <w:rPr>
+                          <w:lang w:val="fr-FR"/>
+                        </w:rPr>
+                        <w:t xml:space="preserve"> thalidomide</w:t>
                       </w:r>
                       <w:bookmarkEnd w:id="9"/>
                     </w:p>
@@ -4253,21 +4441,97 @@
         </w:drawing>
       </w:r>
       <w:r>
-        <w:t>De même, différents énantiomères peuvent produire des effets biologiques très différents du même composé. Un exemple de ceci est la thalidomide. La thalidomide était utilisée comme médicament contre les nausées matinales pour les femmes enceintes dans les années 1950. Ce n'est que des années plus tard que l'utilisation de la thalidomide a été liée à de graves malformations congénitales et rappelée. Les scientifiques ne savaient pas pourquoi le médicament provoquait des malformations congénitales tout en produisant également des effets antinauséeux positifs, jusqu'à ce qu'ils découvrent que les deux énantiomères avaient des effets biologiques différents sur le corps.</w:t>
+        <w:t>De même, différents énantiomères peuvent produire des effets biologiques très différents du même composé. Un exemple de ceci est l</w:t>
+      </w:r>
+      <w:r>
+        <w:rPr>
+          <w:lang w:val="fr-FR"/>
+        </w:rPr>
+        <w:t>e</w:t>
+      </w:r>
+      <w:r>
+        <w:t xml:space="preserve"> thalidomide. L</w:t>
+      </w:r>
+      <w:r>
+        <w:rPr>
+          <w:lang w:val="fr-FR"/>
+        </w:rPr>
+        <w:t>e</w:t>
+      </w:r>
+      <w:r>
+        <w:t xml:space="preserve"> thalidomide était utilisée comme médicament contre les nausées matinales pour les femmes enceintes dans les années 1950. Ce n'est que des années plus tard que l'utilisation d</w:t>
+      </w:r>
+      <w:r>
+        <w:rPr>
+          <w:lang w:val="fr-FR"/>
+        </w:rPr>
+        <w:t>u</w:t>
+      </w:r>
+      <w:r>
+        <w:t xml:space="preserve"> thalidomide a été liée à de graves malformations congénitales. Les scientifiques ne savaient pas pourquoi le médicament provoquait des malformations congénitales tout en produisant également des effets antinauséeux positifs, jusqu'à ce qu'ils découvrent que les deux énantiomères avaient des effets biologiques différents sur le corps.</w:t>
       </w:r>
     </w:p>
     <w:p>
       <w:r>
-        <w:t>Les deux énantiomères de la thalidomide, R et S, sont des images miroir l'un de l'autre ; les énantiomères sont des structures chirales différentes du même composé, différant au niveau du stéréocentre (indiqué par l'astérisque). Ce cas est différent du cas de la morphine contre l'héroïne en ce sens qu'il s'agit du même composé plutôt que de deux composés similaires mais légèrement différents ; les énantiomères de la thalidomide ont la même formule chimique mais sont simplement disposés différemment. En raison des différentes orientations spatiales, chaque énantiomère réagit différemment avec le corps. Il en résulte des effets secondaires très différents, certains positifs et certains négatifs. Bien que la thalidomide ait été rapidement rappelée après sa découverte, elle est encore utilisée aujourd'hui pour traiter des choses comme la lèpre et certains cancers comme le myélome multiple. Pourtant,</w:t>
-      </w:r>
-    </w:p>
-    <w:p>
-      <w:r>
-        <w:t xml:space="preserve">Ces cas illustrent clairement pourquoi il est très important de comprendre les structures et les énantiomères des composés avant de les autoriser à être utilisés par le public et de les prescrire. Les chimistes et les scientifiques sont bien conscients des différents effets biologiques des composés avec des structures et des énantiomères différents, et ils effectuent </w:t>
+        <w:t>Les deux énantiomères d</w:t>
+      </w:r>
+      <w:r>
+        <w:rPr>
+          <w:lang w:val="fr-FR"/>
+        </w:rPr>
+        <w:t>u</w:t>
+      </w:r>
+      <w:r>
+        <w:t xml:space="preserve"> thalidomide, R et S, sont des images miroir l'un de l'autre ; les énantiomères sont des structures chirales différentes du même composé, différant au niveau du stéréocentre (indiqué par l'astérisque). Ce cas est différent du cas de la morphine contre l'héroïne en ce sens qu'il s'agit du même composé plutôt que de deux composés similaires mais légèrement différents ; les énantiomères d</w:t>
+      </w:r>
+      <w:r>
+        <w:rPr>
+          <w:lang w:val="fr-FR"/>
+        </w:rPr>
+        <w:t>u</w:t>
+      </w:r>
+      <w:r>
+        <w:t xml:space="preserve"> thalidomide ont la même formule chimique mais sont simplement disposés différemment. En raison des différentes orientations spatiales, chaque énantiomère réagit différemment avec le corps. Il en résulte des effets secondaires très différents, certains positifs et certains négatifs. Bien que l</w:t>
+      </w:r>
+      <w:r>
+        <w:rPr>
+          <w:lang w:val="fr-FR"/>
+        </w:rPr>
+        <w:t>e</w:t>
+      </w:r>
+      <w:r>
+        <w:t xml:space="preserve"> thalidomide ait été rapidement rappelée après sa découverte, </w:t>
+      </w:r>
+      <w:r>
+        <w:rPr>
+          <w:lang w:val="fr-FR"/>
+        </w:rPr>
+        <w:t>il</w:t>
+      </w:r>
+      <w:r>
+        <w:t xml:space="preserve"> est encore utilisée aujourd'hui pour traiter des </w:t>
+      </w:r>
+      <w:r>
+        <w:rPr>
+          <w:lang w:val="fr-FR"/>
+        </w:rPr>
+        <w:t>maladies</w:t>
+      </w:r>
+      <w:r>
+        <w:t xml:space="preserve"> comme la lèpre et certains cancers comme le myélome multiple. Pourtant,</w:t>
+      </w:r>
+      <w:r>
+        <w:rPr>
+          <w:lang w:val="fr-FR"/>
+        </w:rPr>
+        <w:t xml:space="preserve"> </w:t>
+      </w:r>
+      <w:r>
+        <w:t xml:space="preserve">Ces cas illustrent clairement pourquoi il est très important de comprendre les structures et les énantiomères des composés avant de les autoriser à être utilisés par le public et de les prescrire. Les chimistes et les scientifiques sont bien conscients des différents effets biologiques des composés avec des structures et des énantiomères différents, et ils effectuent des recherches intensives sur ces effets avant de les faire autoriser par la FDA pour un usage thérapeutique et </w:t>
       </w:r>
       <w:r>
         <w:lastRenderedPageBreak/>
-        <w:t>des recherches intensives sur ces effets avant de les faire autoriser par la FDA pour un usage thérapeutique et public. Heureusement, dans le cas des énantiomères, les scientifiques peuvent parfois trouver des moyens de séparer les deux isomères R et S afin d'isoler les propriétés positives d'un composé tout en évitant les effets secondaires négatifs.</w:t>
+        <w:t>public. Heureusement, dans le cas des énantiomères, les scientifiques peuvent parfois trouver des moyens de séparer les deux isomères R et S afin d'isoler les propriétés positives d'un composé tout en évitant les effets secondaires négatifs.</w:t>
       </w:r>
       <w:sdt>
         <w:sdtPr>
@@ -4321,7 +4585,7 @@
         </w:rPr>
         <w:t xml:space="preserve">  </w:t>
       </w:r>
-      <w:bookmarkStart w:id="10" w:name="_Toc80045783"/>
+      <w:bookmarkStart w:id="10" w:name="_Toc80132848"/>
       <w:r>
         <w:rPr>
           <w:lang w:val="fr-FR"/>
@@ -4376,7 +4640,19 @@
         <w:rPr>
           <w:lang w:val="fr-FR"/>
         </w:rPr>
-        <w:t>à savoir a) le niveau</w:t>
+        <w:t>à savoir</w:t>
+      </w:r>
+      <w:r>
+        <w:rPr>
+          <w:lang w:val="fr-FR"/>
+        </w:rPr>
+        <w:t> :</w:t>
+      </w:r>
+      <w:r>
+        <w:rPr>
+          <w:lang w:val="fr-FR"/>
+        </w:rPr>
+        <w:t xml:space="preserve"> le niveau</w:t>
       </w:r>
       <w:r>
         <w:rPr>
@@ -4400,7 +4676,7 @@
         <w:rPr>
           <w:lang w:val="fr-FR"/>
         </w:rPr>
-        <w:t>), b) le niveau microscopique</w:t>
+        <w:t>), le niveau microscopique</w:t>
       </w:r>
       <w:r>
         <w:rPr>
@@ -4424,7 +4700,7 @@
         <w:rPr>
           <w:lang w:val="fr-FR"/>
         </w:rPr>
-        <w:t>et c) le niveau symbolique (représentant la matière en termes de</w:t>
+        <w:t>et le niveau symbolique (représentant la matière en termes de</w:t>
       </w:r>
       <w:r>
         <w:rPr>
@@ -4485,7 +4761,31 @@
         <w:rPr>
           <w:lang w:val="fr-FR"/>
         </w:rPr>
-        <w:t>. Étudiants qui étudient</w:t>
+        <w:t xml:space="preserve">. </w:t>
+      </w:r>
+      <w:r>
+        <w:rPr>
+          <w:lang w:val="fr-FR"/>
+        </w:rPr>
+        <w:t>Les é</w:t>
+      </w:r>
+      <w:r>
+        <w:rPr>
+          <w:lang w:val="fr-FR"/>
+        </w:rPr>
+        <w:t>tudiant</w:t>
+      </w:r>
+      <w:r>
+        <w:rPr>
+          <w:lang w:val="fr-FR"/>
+        </w:rPr>
+        <w:t>s</w:t>
+      </w:r>
+      <w:r>
+        <w:rPr>
+          <w:lang w:val="fr-FR"/>
+        </w:rPr>
+        <w:t xml:space="preserve"> qui étudient</w:t>
       </w:r>
       <w:r>
         <w:rPr>
@@ -4497,7 +4797,31 @@
         <w:rPr>
           <w:lang w:val="fr-FR"/>
         </w:rPr>
-        <w:t>la chimie est censée penser au niveau microscopique</w:t>
+        <w:t xml:space="preserve">la chimie </w:t>
+      </w:r>
+      <w:r>
+        <w:rPr>
+          <w:lang w:val="fr-FR"/>
+        </w:rPr>
+        <w:t>sont</w:t>
+      </w:r>
+      <w:r>
+        <w:rPr>
+          <w:lang w:val="fr-FR"/>
+        </w:rPr>
+        <w:t xml:space="preserve"> censé</w:t>
+      </w:r>
+      <w:r>
+        <w:rPr>
+          <w:lang w:val="fr-FR"/>
+        </w:rPr>
+        <w:t>s</w:t>
+      </w:r>
+      <w:r>
+        <w:rPr>
+          <w:lang w:val="fr-FR"/>
+        </w:rPr>
+        <w:t xml:space="preserve"> penser au niveau microscopique</w:t>
       </w:r>
       <w:r>
         <w:rPr>
@@ -4693,19 +5017,7 @@
         <w:rPr>
           <w:lang w:val="fr-FR"/>
         </w:rPr>
-        <w:t>résoudre des problèmes en chi</w:t>
-      </w:r>
-      <w:r>
-        <w:rPr>
-          <w:lang w:val="fr-FR"/>
-        </w:rPr>
-        <w:t xml:space="preserve">   </w:t>
-      </w:r>
-      <w:r>
-        <w:rPr>
-          <w:lang w:val="fr-FR"/>
-        </w:rPr>
-        <w:t xml:space="preserve">mie. </w:t>
+        <w:t xml:space="preserve">résoudre des problèmes en chimie. </w:t>
       </w:r>
       <w:r>
         <w:rPr>
@@ -4783,19 +5095,25 @@
         <w:rPr>
           <w:lang w:val="fr-FR"/>
         </w:rPr>
-        <w:t>promotion du passage entre différents produits chimiques</w:t>
+        <w:t xml:space="preserve">promotion du passage entre différents </w:t>
+      </w:r>
+      <w:r>
+        <w:rPr>
+          <w:lang w:val="fr-FR"/>
+        </w:rPr>
+        <w:t>représentations</w:t>
+      </w:r>
+      <w:r>
+        <w:rPr>
+          <w:lang w:val="fr-FR"/>
+        </w:rPr>
+        <w:t xml:space="preserve"> chimiques</w:t>
       </w:r>
       <w:r>
         <w:rPr>
           <w:lang w:val="fr-FR"/>
         </w:rPr>
         <w:t xml:space="preserve"> </w:t>
-      </w:r>
-      <w:r>
-        <w:rPr>
-          <w:lang w:val="fr-FR"/>
-        </w:rPr>
-        <w:t xml:space="preserve">représentations </w:t>
       </w:r>
       <w:sdt>
         <w:sdtPr>
@@ -4881,6 +5199,12 @@
         <w:rPr>
           <w:lang w:val="fr-FR"/>
         </w:rPr>
+        <w:t xml:space="preserve">les </w:t>
+      </w:r>
+      <w:r>
+        <w:rPr>
+          <w:lang w:val="fr-FR"/>
+        </w:rPr>
         <w:t>simulations, et des animations dans l’enseignement peuvent promouvoir</w:t>
       </w:r>
       <w:r>
@@ -4917,7 +5241,19 @@
         <w:rPr>
           <w:lang w:val="fr-FR"/>
         </w:rPr>
-        <w:t>scientifique, et leur donner la possibilité de</w:t>
+        <w:t>scientifique</w:t>
+      </w:r>
+      <w:r>
+        <w:rPr>
+          <w:lang w:val="fr-FR"/>
+        </w:rPr>
+        <w:t>s</w:t>
+      </w:r>
+      <w:r>
+        <w:rPr>
+          <w:lang w:val="fr-FR"/>
+        </w:rPr>
+        <w:t>, et leur donner la possibilité de</w:t>
       </w:r>
       <w:r>
         <w:rPr>
@@ -4929,22 +5265,52 @@
         <w:rPr>
           <w:lang w:val="fr-FR"/>
         </w:rPr>
-        <w:t>rendre visibles les concepts abstraits. Manipulation de produits chimiques</w:t>
-      </w:r>
-      <w:r>
-        <w:rPr>
+        <w:t>rendre visibles les concepts abstraits</w:t>
+      </w:r>
+      <w:r>
+        <w:rPr>
+          <w:lang w:val="fr-FR"/>
+        </w:rPr>
+        <w:t>.</w:t>
+      </w:r>
+      <w:r>
+        <w:rPr>
+          <w:rStyle w:val="Titre2Car"/>
           <w:lang w:val="fr-FR"/>
         </w:rPr>
         <w:t xml:space="preserve"> </w:t>
       </w:r>
       <w:r>
         <w:rPr>
-          <w:lang w:val="fr-FR"/>
-        </w:rPr>
-        <w:t xml:space="preserve">structures en représentations 2D/3D aident les </w:t>
-      </w:r>
-      <w:r>
-        <w:rPr>
+          <w:rStyle w:val="jlqj4b"/>
+          <w:lang w:val="fr-FR"/>
+        </w:rPr>
+        <w:t xml:space="preserve">La manipulation des structures chimiques dans les représentations 2D/3D aide les élèves à relier les niveaux de représentation macroscopique, microscopique et symbolique des produits </w:t>
+      </w:r>
+      <w:r>
+        <w:rPr>
+          <w:rStyle w:val="jlqj4b"/>
+          <w:lang w:val="fr-FR"/>
+        </w:rPr>
+        <w:lastRenderedPageBreak/>
+        <w:t>chimiques les uns aux autres</w:t>
+      </w:r>
+      <w:r>
+        <w:rPr>
+          <w:lang w:val="fr-FR"/>
+        </w:rPr>
+        <w:t xml:space="preserve"> </w:t>
+      </w:r>
+      <w:r>
+        <w:rPr>
+          <w:rStyle w:val="jlqj4b"/>
+          <w:lang w:val="fr-FR"/>
+        </w:rPr>
+        <w:t xml:space="preserve">et améliorer la compréhension conceptuelle et la capacité spatiale des </w:t>
+      </w:r>
+      <w:r>
+        <w:rPr>
+          <w:rStyle w:val="jlqj4b"/>
           <w:lang w:val="fr-FR"/>
         </w:rPr>
         <w:t>étudiants</w:t>
@@ -4953,74 +5319,7 @@
         <w:rPr>
           <w:lang w:val="fr-FR"/>
         </w:rPr>
-        <w:t xml:space="preserve"> à se relier</w:t>
-      </w:r>
-      <w:r>
-        <w:rPr>
-          <w:lang w:val="fr-FR"/>
-        </w:rPr>
         <w:t xml:space="preserve"> </w:t>
-      </w:r>
-      <w:r>
-        <w:rPr>
-          <w:lang w:val="fr-FR"/>
-        </w:rPr>
-        <w:lastRenderedPageBreak/>
-        <w:t>macroscopique, microscopique et symbolique</w:t>
-      </w:r>
-      <w:r>
-        <w:rPr>
-          <w:lang w:val="fr-FR"/>
-        </w:rPr>
-        <w:t xml:space="preserve"> </w:t>
-      </w:r>
-      <w:r>
-        <w:rPr>
-          <w:lang w:val="fr-FR"/>
-        </w:rPr>
-        <w:t>les niveaux de représentation des</w:t>
-      </w:r>
-      <w:r>
-        <w:rPr>
-          <w:lang w:val="fr-FR"/>
-        </w:rPr>
-        <w:t xml:space="preserve"> </w:t>
-      </w:r>
-      <w:r>
-        <w:rPr>
-          <w:lang w:val="fr-FR"/>
-        </w:rPr>
-        <w:t>substances chimiques entre elles et</w:t>
-      </w:r>
-      <w:r>
-        <w:rPr>
-          <w:lang w:val="fr-FR"/>
-        </w:rPr>
-        <w:t xml:space="preserve"> </w:t>
-      </w:r>
-      <w:r>
-        <w:rPr>
-          <w:lang w:val="fr-FR"/>
-        </w:rPr>
-        <w:t xml:space="preserve">améliorer la compréhension conceptuelle et </w:t>
-      </w:r>
-      <w:r>
-        <w:rPr>
-          <w:lang w:val="fr-FR"/>
-        </w:rPr>
-        <w:t xml:space="preserve">la capacité </w:t>
-      </w:r>
-      <w:r>
-        <w:rPr>
-          <w:lang w:val="fr-FR"/>
-        </w:rPr>
-        <w:t xml:space="preserve">spatiale des </w:t>
-      </w:r>
-      <w:r>
-        <w:rPr>
-          <w:lang w:val="fr-FR"/>
-        </w:rPr>
-        <w:t xml:space="preserve">étudiants </w:t>
       </w:r>
       <w:sdt>
         <w:sdtPr>
@@ -5945,11 +6244,9 @@
               <w:ind w:firstLine="0"/>
               <w:cnfStyle w:val="000000100000" w:firstRow="0" w:lastRow="0" w:firstColumn="0" w:lastColumn="0" w:oddVBand="0" w:evenVBand="0" w:oddHBand="1" w:evenHBand="0" w:firstRowFirstColumn="0" w:firstRowLastColumn="0" w:lastRowFirstColumn="0" w:lastRowLastColumn="0"/>
             </w:pPr>
-            <w:proofErr w:type="spellStart"/>
             <w:r>
               <w:t>Visualiseur</w:t>
             </w:r>
-            <w:proofErr w:type="spellEnd"/>
             <w:r>
               <w:rPr>
                 <w:lang w:val="fr-FR"/>
@@ -6016,23 +6313,7 @@
               <w:cnfStyle w:val="000000000000" w:firstRow="0" w:lastRow="0" w:firstColumn="0" w:lastColumn="0" w:oddVBand="0" w:evenVBand="0" w:oddHBand="0" w:evenHBand="0" w:firstRowFirstColumn="0" w:firstRowLastColumn="0" w:lastRowFirstColumn="0" w:lastRowLastColumn="0"/>
             </w:pPr>
             <w:r>
-              <w:t xml:space="preserve">Logiciel gratuit - comprend le calcul de </w:t>
-            </w:r>
-            <w:proofErr w:type="spellStart"/>
-            <w:r>
-              <w:t>logP</w:t>
-            </w:r>
-            <w:proofErr w:type="spellEnd"/>
-            <w:r>
-              <w:t xml:space="preserve">, </w:t>
-            </w:r>
-            <w:proofErr w:type="spellStart"/>
-            <w:r>
-              <w:t>logD</w:t>
-            </w:r>
-            <w:proofErr w:type="spellEnd"/>
-            <w:r>
-              <w:t xml:space="preserve"> (7.4), les charges sigma, la liaison hydrogène Donneurs, accepteur de liaisons hydrogène</w:t>
+              <w:t>Logiciel gratuit - comprend le calcul de logP, logD (7.4), les charges sigma, la liaison hydrogène Donneurs, accepteur de liaisons hydrogène</w:t>
             </w:r>
           </w:p>
         </w:tc>
@@ -6194,14 +6475,12 @@
                 <w:lang w:val="fr-FR"/>
               </w:rPr>
             </w:pPr>
-            <w:proofErr w:type="spellStart"/>
             <w:r>
               <w:rPr>
                 <w:lang w:val="fr-FR"/>
               </w:rPr>
               <w:t>ArgusLab</w:t>
             </w:r>
-            <w:proofErr w:type="spellEnd"/>
           </w:p>
         </w:tc>
         <w:tc>
@@ -6255,14 +6534,12 @@
                 <w:lang w:val="fr-FR"/>
               </w:rPr>
             </w:pPr>
-            <w:proofErr w:type="spellStart"/>
             <w:r>
               <w:rPr>
                 <w:lang w:val="fr-FR"/>
               </w:rPr>
               <w:t>Ascalaph</w:t>
             </w:r>
-            <w:proofErr w:type="spellEnd"/>
           </w:p>
         </w:tc>
         <w:tc>
@@ -6281,16 +6558,8 @@
               <w:rPr>
                 <w:lang w:val="fr-FR"/>
               </w:rPr>
-              <w:t xml:space="preserve">Agile </w:t>
-            </w:r>
-            <w:proofErr w:type="spellStart"/>
-            <w:r>
-              <w:rPr>
-                <w:lang w:val="fr-FR"/>
-              </w:rPr>
-              <w:t>Molecule</w:t>
-            </w:r>
-            <w:proofErr w:type="spellEnd"/>
+              <w:t>Agile Molecule</w:t>
+            </w:r>
           </w:p>
         </w:tc>
         <w:tc>
@@ -6331,14 +6600,12 @@
                 <w:lang w:val="fr-FR"/>
               </w:rPr>
             </w:pPr>
-            <w:proofErr w:type="spellStart"/>
             <w:r>
               <w:rPr>
                 <w:lang w:val="fr-FR"/>
               </w:rPr>
               <w:t>Amira</w:t>
             </w:r>
-            <w:proofErr w:type="spellEnd"/>
           </w:p>
         </w:tc>
         <w:tc>
@@ -6431,7 +6698,7 @@
         <w:lastRenderedPageBreak/>
         <w:t xml:space="preserve"> </w:t>
       </w:r>
-      <w:bookmarkStart w:id="11" w:name="_Toc80045784"/>
+      <w:bookmarkStart w:id="11" w:name="_Toc80132849"/>
       <w:r>
         <w:rPr>
           <w:lang w:val="fr-FR"/>
@@ -6453,7 +6720,7 @@
         </w:rPr>
         <w:t xml:space="preserve"> </w:t>
       </w:r>
-      <w:bookmarkStart w:id="12" w:name="_Toc80045785"/>
+      <w:bookmarkStart w:id="12" w:name="_Toc80132850"/>
       <w:r>
         <w:rPr>
           <w:lang w:val="fr-FR"/>
@@ -6540,6 +6807,12 @@
         <w:t xml:space="preserve"> </w:t>
       </w:r>
       <w:r>
+        <w:rPr>
+          <w:lang w:val="fr-FR"/>
+        </w:rPr>
+        <w:t xml:space="preserve">la </w:t>
+      </w:r>
+      <w:r>
         <w:t>programmation.</w:t>
       </w:r>
       <w:r>
@@ -6585,7 +6858,13 @@
         <w:t xml:space="preserve"> </w:t>
       </w:r>
       <w:r>
-        <w:t>programme contrôlera le stylo via une bibliothèque graphique pour générer l</w:t>
+        <w:rPr>
+          <w:lang w:val="fr-FR"/>
+        </w:rPr>
+        <w:t>programmée</w:t>
+      </w:r>
+      <w:r>
+        <w:t xml:space="preserve"> contrôlera le stylo via une bibliothèque graphique pour générer l</w:t>
       </w:r>
       <w:r>
         <w:rPr>
@@ -6603,16 +6882,7 @@
         <w:t xml:space="preserve"> </w:t>
       </w:r>
       <w:r>
-        <w:t>Une bibliothèque graphique fournit un ensemble de commandes ou de fonctions graphiques. Ces</w:t>
-      </w:r>
-      <w:r>
-        <w:rPr>
-          <w:lang w:val="fr-FR"/>
-        </w:rPr>
-        <w:t xml:space="preserve"> </w:t>
-      </w:r>
-      <w:r>
-        <w:t>les commandes peuvent être liées en C, C++, Java ou d'autres langages de programmation sur</w:t>
+        <w:t>Une bibliothèque graphique fournit un ensemble de commandes ou de fonctions graphiques. Ces commandes peuvent être liées en C, C++, Java ou d'autres langages de programmation sur</w:t>
       </w:r>
       <w:r>
         <w:rPr>
@@ -6686,7 +6956,7 @@
           <w:lang w:val="fr-FR"/>
         </w:rPr>
       </w:pPr>
-      <w:bookmarkStart w:id="13" w:name="_Toc80045786"/>
+      <w:bookmarkStart w:id="13" w:name="_Toc80132851"/>
       <w:r>
         <w:rPr>
           <w:lang w:val="fr-FR"/>
@@ -6715,17 +6985,50 @@
     </w:p>
     <w:p>
       <w:r>
-        <w:t>Il est assez facile d'être fasciné par des structures historiques comme le Colisée ou le Panthéon à Rome, surtout si l'on considère qu'il y a 2000 ans, ils n'avaient certainement pas l'équipement de construction ou les outils de conception que nous utilisons aujourd'hui. Cela ne veut pas dire qu'une planification et un dessin minutieux n'ont pas été utilisés - le placement de chaque pierre et colonne de support devait également être pris en compte à l'époque, mais il n'y avait certainement pas de cours de CAO disponibles pour aider dans le processus !</w:t>
+        <w:t>Il est assez facile d'être fasciné par des structures historiques comme le Colisée ou le Panthéon à Rome, surtout si l'on considère qu'il y a 2000 ans, ils n'avaient certainement pas l'équipement de construction ou les outils de conception que nous utilisons aujourd'hui. Cela ne veut pas dire qu'une planification et un dessin minutieux n'ont pas été utilisés - le placement de chaque pierre et colonne de support devait également être pris en compte à l'époque, mais il n'y avait certainement pas de cours de CAO</w:t>
+      </w:r>
+      <w:r>
+        <w:rPr>
+          <w:lang w:val="fr-FR"/>
+        </w:rPr>
+        <w:t xml:space="preserve"> (</w:t>
+      </w:r>
+      <w:r>
+        <w:rPr>
+          <w:lang w:val="fr-FR"/>
+        </w:rPr>
+        <w:t>conception assistée par ordinateur</w:t>
+      </w:r>
+      <w:r>
+        <w:rPr>
+          <w:lang w:val="fr-FR"/>
+        </w:rPr>
+        <w:t>)</w:t>
+      </w:r>
+      <w:r>
+        <w:t xml:space="preserve"> disponibles pour aider dans le processus !</w:t>
       </w:r>
     </w:p>
     <w:p>
       <w:r>
-        <w:t>La conception et la rédaction techniques modernes sont largement attribuées au développement de la géométrie descriptive aux XVIe et XVIIe siècles. Les techniques de dessin ont fait un énorme bond en avant avec l'introduction des machines à dessiner, mais la façon dont les dessins techniques étaient réalisés n'a pas beaucoup changé avant la Seconde Guerre mondiale.</w:t>
+        <w:t xml:space="preserve">La conception et la rédaction techniques modernes sont largement attribuées au développement de la géométrie descriptive aux XVIe et XVIIe siècles. Les techniques de dessin ont fait </w:t>
+      </w:r>
+      <w:r>
+        <w:t>un grand pas</w:t>
+      </w:r>
+      <w:r>
+        <w:t xml:space="preserve"> </w:t>
+      </w:r>
+      <w:r>
+        <w:t xml:space="preserve">en avant avec l'introduction des machines à dessiner, mais la façon </w:t>
+      </w:r>
+      <w:r>
+        <w:lastRenderedPageBreak/>
+        <w:t>dont les dessins techniques étaient réalisés n'a pas beaucoup changé avant la Seconde Guerre mondiale.</w:t>
       </w:r>
     </w:p>
     <w:p>
       <w:r>
-        <w:lastRenderedPageBreak/>
         <w:t>Pendant la guerre, des efforts considérables ont été déployés pour développer l'informatique en temps réel, en particulier au MIT, et dans les années 1950, des dizaines de personnes se sont concentrées sur l'automatisation de la conception technique. Il y a deux personnes en particulier qui sont en grande partie responsables de préparer le terrain pour ce que nous connaissons aujourd'hui sous le nom de conception assistée par ordinateur (CAO)</w:t>
       </w:r>
       <w:r>
@@ -6785,7 +7088,7 @@
       <w:pPr>
         <w:pStyle w:val="Titre4"/>
       </w:pPr>
-      <w:bookmarkStart w:id="14" w:name="_Toc80045787"/>
+      <w:bookmarkStart w:id="14" w:name="_Toc80132852"/>
       <w:r>
         <w:t>Les pionniers de la CAO</w:t>
       </w:r>
@@ -6795,15 +7098,19 @@
       <w:r>
         <w:t>Considérés comme les deux principaux innovateurs de la CAO, Patrick J. Hanratty et Ivan Sutherland ont apporté des contributions révolutionnaires, notamment :</w:t>
       </w:r>
+      <w:r>
+        <w:rPr>
+          <w:lang w:val="fr-FR"/>
+        </w:rPr>
+        <w:t xml:space="preserve"> </w:t>
+      </w:r>
+      <w:r>
+        <w:t>En 1961, Patrick Hanratty rejoint les laboratoires de recherche de General Motors où il participe au développement du DAC (Design Automated by Computer), le premier système de CAO à utiliser des graphiques interactifs.</w:t>
+      </w:r>
     </w:p>
     <w:p>
       <w:r>
-        <w:t xml:space="preserve">    En 1961, Patrick Hanratty rejoint les laboratoires de recherche de General Motors où il participe au développement du DAC (Design Automated by Computer), le premier système de CAO à utiliser des graphiques interactifs.</w:t>
-      </w:r>
-    </w:p>
-    <w:p>
-      <w:r>
-        <w:t xml:space="preserve">    Ivan Sutherland a innové en matière de modélisation informatique 3D et de simulation visuelle, qui constituent la base de la CAO. Son doctorat de 1963. </w:t>
+        <w:t xml:space="preserve">Ivan Sutherland a innové en matière de modélisation informatique 3D et de simulation visuelle, qui constituent la base de la CAO. Son doctorat de 1963. </w:t>
       </w:r>
       <w:r>
         <w:t>La</w:t>
@@ -6821,7 +7128,7 @@
       <w:pPr>
         <w:pStyle w:val="Titre4"/>
       </w:pPr>
-      <w:bookmarkStart w:id="15" w:name="_Toc80045788"/>
+      <w:bookmarkStart w:id="15" w:name="_Toc80132853"/>
       <w:r>
         <w:t>La chronologie de la CAO</w:t>
       </w:r>
@@ -6918,7 +7225,7 @@
         </w:rPr>
         <w:t xml:space="preserve"> </w:t>
       </w:r>
-      <w:bookmarkStart w:id="16" w:name="_Toc80045789"/>
+      <w:bookmarkStart w:id="16" w:name="_Toc80132854"/>
       <w:r>
         <w:rPr>
           <w:lang w:val="fr-FR"/>
@@ -7141,35 +7448,7 @@
         <w:rPr>
           <w:lang w:val="fr-FR"/>
         </w:rPr>
-        <w:t xml:space="preserve">dessins moléculaires. L'expression de </w:t>
-      </w:r>
-      <w:proofErr w:type="spellStart"/>
-      <w:r>
-        <w:rPr>
-          <w:lang w:val="fr-FR"/>
-        </w:rPr>
-        <w:t>la</w:t>
-      </w:r>
-      <w:proofErr w:type="spellEnd"/>
-      <w:r>
-        <w:rPr>
-          <w:lang w:val="fr-FR"/>
-        </w:rPr>
-        <w:t xml:space="preserve"> </w:t>
-      </w:r>
-      <w:proofErr w:type="spellStart"/>
-      <w:r>
-        <w:rPr>
-          <w:lang w:val="fr-FR"/>
-        </w:rPr>
-        <w:t>la</w:t>
-      </w:r>
-      <w:proofErr w:type="spellEnd"/>
-      <w:r>
-        <w:rPr>
-          <w:lang w:val="fr-FR"/>
-        </w:rPr>
-        <w:t xml:space="preserve"> structure moléculaire</w:t>
+        <w:t>dessins moléculaires. L'expression de la structure moléculaire</w:t>
       </w:r>
       <w:r>
         <w:rPr>
@@ -7514,7 +7793,13 @@
         <w:rPr>
           <w:lang w:val="fr-FR"/>
         </w:rPr>
-        <w:t>comme ChemDraw et ChemWindow sont membres d</w:t>
+        <w:t>que</w:t>
+      </w:r>
+      <w:r>
+        <w:rPr>
+          <w:lang w:val="fr-FR"/>
+        </w:rPr>
+        <w:t xml:space="preserve"> ChemDraw et ChemWindow sont membres d</w:t>
       </w:r>
       <w:r>
         <w:rPr>
@@ -7597,7 +7882,7 @@
         </w:rPr>
         <w:t xml:space="preserve"> </w:t>
       </w:r>
-      <w:bookmarkStart w:id="17" w:name="_Toc80045790"/>
+      <w:bookmarkStart w:id="17" w:name="_Toc80132855"/>
       <w:r>
         <w:rPr>
           <w:lang w:val="fr-FR"/>
@@ -7637,7 +7922,7 @@
           <w:lang w:val="fr-FR"/>
         </w:rPr>
       </w:pPr>
-      <w:bookmarkStart w:id="18" w:name="_Toc80045791"/>
+      <w:bookmarkStart w:id="18" w:name="_Toc80132856"/>
       <w:r>
         <w:rPr>
           <w:lang w:val="fr-FR"/>
@@ -7744,13 +8029,52 @@
         <w:t>ensembles</w:t>
       </w:r>
       <w:r>
-        <w:t xml:space="preserve"> de </w:t>
-      </w:r>
-      <w:r>
-        <w:rPr>
-          <w:lang w:val="fr-FR"/>
-        </w:rPr>
-        <w:t>« Lerroy Lettering »</w:t>
+        <w:t xml:space="preserve"> de</w:t>
+      </w:r>
+      <w:r>
+        <w:rPr>
+          <w:lang w:val="fr-FR"/>
+        </w:rPr>
+        <w:t xml:space="preserve"> lettrage de</w:t>
+      </w:r>
+      <w:r>
+        <w:t xml:space="preserve"> </w:t>
+      </w:r>
+      <w:r>
+        <w:rPr>
+          <w:lang w:val="fr-FR"/>
+        </w:rPr>
+        <w:t>« Lerroy»</w:t>
+      </w:r>
+      <w:r>
+        <w:rPr>
+          <w:lang w:val="fr-FR"/>
+        </w:rPr>
+        <w:t xml:space="preserve"> communément appelés </w:t>
+      </w:r>
+      <w:r>
+        <w:rPr>
+          <w:lang w:val="fr-FR"/>
+        </w:rPr>
+        <w:t>« Lerroy</w:t>
+      </w:r>
+      <w:r>
+        <w:rPr>
+          <w:lang w:val="fr-FR"/>
+        </w:rPr>
+        <w:t xml:space="preserve"> Lettering Set</w:t>
+      </w:r>
+      <w:r>
+        <w:rPr>
+          <w:lang w:val="fr-FR"/>
+        </w:rPr>
+        <w:t xml:space="preserve">» </w:t>
+      </w:r>
+      <w:r>
+        <w:rPr>
+          <w:lang w:val="fr-FR"/>
+        </w:rPr>
+        <w:t xml:space="preserve"> </w:t>
       </w:r>
       <w:r>
         <w:rPr>
@@ -7971,7 +8295,7 @@
           <w:lang w:val="fr-FR"/>
         </w:rPr>
       </w:pPr>
-      <w:bookmarkStart w:id="19" w:name="_Toc80045792"/>
+      <w:bookmarkStart w:id="19" w:name="_Toc80132857"/>
       <w:r>
         <w:rPr>
           <w:noProof/>
@@ -7980,7 +8304,7 @@
         <mc:AlternateContent>
           <mc:Choice Requires="wps">
             <w:drawing>
-              <wp:anchor distT="0" distB="0" distL="114300" distR="114300" simplePos="0" relativeHeight="251669504" behindDoc="0" locked="0" layoutInCell="1" allowOverlap="1" wp14:anchorId="3328E39B" wp14:editId="3FFC922A">
+              <wp:anchor distT="0" distB="0" distL="114300" distR="114300" simplePos="0" relativeHeight="251669504" behindDoc="0" locked="0" layoutInCell="1" allowOverlap="1" wp14:anchorId="3328E39B" wp14:editId="64FB30C3">
                 <wp:simplePos x="0" y="0"/>
                 <wp:positionH relativeFrom="column">
                   <wp:posOffset>-213360</wp:posOffset>
@@ -7989,7 +8313,7 @@
                   <wp:posOffset>4283710</wp:posOffset>
                 </wp:positionV>
                 <wp:extent cx="5730240" cy="635"/>
-                <wp:effectExtent l="0" t="0" r="0" b="0"/>
+                <wp:effectExtent l="0" t="0" r="3810" b="8255"/>
                 <wp:wrapTopAndBottom/>
                 <wp:docPr id="11" name="Zone de texte 11"/>
                 <wp:cNvGraphicFramePr/>
@@ -8025,7 +8349,7 @@
                                 <w:lang w:val="fr-FR"/>
                               </w:rPr>
                             </w:pPr>
-                            <w:bookmarkStart w:id="20" w:name="_Toc80045808"/>
+                            <w:bookmarkStart w:id="20" w:name="_Toc80132942"/>
                             <w:r>
                               <w:t xml:space="preserve">Figure </w:t>
                             </w:r>
@@ -8060,6 +8384,60 @@
                               <w:t>Divers outils de dessin pour la réalisation de structures chimiques</w:t>
                             </w:r>
                             <w:bookmarkEnd w:id="20"/>
+                            <w:r>
+                              <w:rPr>
+                                <w:lang w:val="fr-FR"/>
+                              </w:rPr>
+                              <w:t xml:space="preserve"> : </w:t>
+                            </w:r>
+                            <w:r>
+                              <w:rPr>
+                                <w:lang w:val="fr-FR"/>
+                              </w:rPr>
+                              <w:t>a) Leroy Lettering Set</w:t>
+                            </w:r>
+                            <w:r>
+                              <w:rPr>
+                                <w:lang w:val="fr-FR"/>
+                              </w:rPr>
+                              <w:t xml:space="preserve">, </w:t>
+                            </w:r>
+                            <w:r>
+                              <w:rPr>
+                                <w:lang w:val="fr-FR"/>
+                              </w:rPr>
+                              <w:t>b) Leroy Lettering Pen</w:t>
+                            </w:r>
+                            <w:r>
+                              <w:rPr>
+                                <w:lang w:val="fr-FR"/>
+                              </w:rPr>
+                              <w:t xml:space="preserve">, </w:t>
+                            </w:r>
+                            <w:r>
+                              <w:rPr>
+                                <w:lang w:val="fr-FR"/>
+                              </w:rPr>
+                              <w:t>c) Le Triangle du Chimiste développé par le Professeur Louis Fieser</w:t>
+                            </w:r>
+                            <w:r>
+                              <w:rPr>
+                                <w:lang w:val="fr-FR"/>
+                              </w:rPr>
+                              <w:t xml:space="preserve">, d) portrait de </w:t>
+                            </w:r>
+                            <w:r>
+                              <w:rPr>
+                                <w:lang w:val="fr-FR"/>
+                              </w:rPr>
+                              <w:t>Louis Fieser</w:t>
+                            </w:r>
+                            <w:r>
+                              <w:rPr>
+                                <w:lang w:val="fr-FR"/>
+                              </w:rPr>
+                              <w:t xml:space="preserve"> à l’université d’Harvard</w:t>
+                            </w:r>
                           </w:p>
                         </w:txbxContent>
                       </wps:txbx>
@@ -8091,7 +8469,7 @@
                           <w:lang w:val="fr-FR"/>
                         </w:rPr>
                       </w:pPr>
-                      <w:bookmarkStart w:id="21" w:name="_Toc80045808"/>
+                      <w:bookmarkStart w:id="21" w:name="_Toc80132942"/>
                       <w:r>
                         <w:t xml:space="preserve">Figure </w:t>
                       </w:r>
@@ -8126,6 +8504,60 @@
                         <w:t>Divers outils de dessin pour la réalisation de structures chimiques</w:t>
                       </w:r>
                       <w:bookmarkEnd w:id="21"/>
+                      <w:r>
+                        <w:rPr>
+                          <w:lang w:val="fr-FR"/>
+                        </w:rPr>
+                        <w:t xml:space="preserve"> : </w:t>
+                      </w:r>
+                      <w:r>
+                        <w:rPr>
+                          <w:lang w:val="fr-FR"/>
+                        </w:rPr>
+                        <w:t>a) Leroy Lettering Set</w:t>
+                      </w:r>
+                      <w:r>
+                        <w:rPr>
+                          <w:lang w:val="fr-FR"/>
+                        </w:rPr>
+                        <w:t xml:space="preserve">, </w:t>
+                      </w:r>
+                      <w:r>
+                        <w:rPr>
+                          <w:lang w:val="fr-FR"/>
+                        </w:rPr>
+                        <w:t>b) Leroy Lettering Pen</w:t>
+                      </w:r>
+                      <w:r>
+                        <w:rPr>
+                          <w:lang w:val="fr-FR"/>
+                        </w:rPr>
+                        <w:t xml:space="preserve">, </w:t>
+                      </w:r>
+                      <w:r>
+                        <w:rPr>
+                          <w:lang w:val="fr-FR"/>
+                        </w:rPr>
+                        <w:t>c) Le Triangle du Chimiste développé par le Professeur Louis Fieser</w:t>
+                      </w:r>
+                      <w:r>
+                        <w:rPr>
+                          <w:lang w:val="fr-FR"/>
+                        </w:rPr>
+                        <w:t xml:space="preserve">, d) portrait de </w:t>
+                      </w:r>
+                      <w:r>
+                        <w:rPr>
+                          <w:lang w:val="fr-FR"/>
+                        </w:rPr>
+                        <w:t>Louis Fieser</w:t>
+                      </w:r>
+                      <w:r>
+                        <w:rPr>
+                          <w:lang w:val="fr-FR"/>
+                        </w:rPr>
+                        <w:t xml:space="preserve"> à l’université d’Harvard</w:t>
+                      </w:r>
                     </w:p>
                   </w:txbxContent>
                 </v:textbox>
@@ -8238,7 +8670,6 @@
     <w:p/>
     <w:p>
       <w:r>
-        <w:lastRenderedPageBreak/>
         <w:t>En juillet 1985, David Evans a présenté le développement en cours du programme ChemDraw lors d'une conférence Gordon sur les réactions et les procédés. Son groupe de recherche a participé au test bêta et en 1986/1987, la première des cinq thèses de doctorat a été rédigée à l'aide de ChemDraw (CD).</w:t>
       </w:r>
     </w:p>
@@ -8306,7 +8737,7 @@
           <w:lang w:val="fr-FR"/>
         </w:rPr>
       </w:pPr>
-      <w:bookmarkStart w:id="22" w:name="_Toc80045793"/>
+      <w:bookmarkStart w:id="22" w:name="_Toc80132858"/>
       <w:r>
         <w:rPr>
           <w:lang w:val="fr-FR"/>
@@ -8337,7 +8768,13 @@
         <w:rPr>
           <w:lang w:val="fr-FR"/>
         </w:rPr>
-        <w:t xml:space="preserve">fréquemment les premiers sujets que les étudiants rencontrent en matière </w:t>
+        <w:t>fréquemment les premiers sujets que les étudiants rencontrent en</w:t>
+      </w:r>
+      <w:r>
+        <w:rPr>
+          <w:lang w:val="fr-FR"/>
+        </w:rPr>
+        <w:t xml:space="preserve"> </w:t>
       </w:r>
       <w:r>
         <w:rPr>
@@ -8590,68 +9027,71 @@
         </w:rPr>
       </w:pPr>
       <w:r>
-        <w:t>Ici, nous donnons quelques</w:t>
-      </w:r>
-      <w:r>
-        <w:rPr>
-          <w:lang w:val="fr-FR"/>
-        </w:rPr>
-        <w:t xml:space="preserve"> </w:t>
-      </w:r>
-      <w:r>
-        <w:rPr>
-          <w:lang w:val="fr-FR"/>
-        </w:rPr>
-        <w:t>exemples</w:t>
-      </w:r>
-      <w:r>
-        <w:t xml:space="preserve"> pratiques :</w:t>
-      </w:r>
-      <w:r>
-        <w:rPr>
-          <w:lang w:val="fr-FR"/>
-        </w:rPr>
-        <w:t xml:space="preserve"> </w:t>
-      </w:r>
-      <w:r>
-        <w:t>Nous dessinons l</w:t>
-      </w:r>
-      <w:proofErr w:type="spellStart"/>
-      <w:r>
-        <w:rPr>
-          <w:lang w:val="fr-FR"/>
-        </w:rPr>
-        <w:t>a</w:t>
-      </w:r>
-      <w:proofErr w:type="spellEnd"/>
-      <w:r>
-        <w:rPr>
-          <w:lang w:val="fr-FR"/>
-        </w:rPr>
-        <w:t xml:space="preserve"> structure </w:t>
-      </w:r>
-      <w:r>
-        <w:t>chimique suivant</w:t>
-      </w:r>
-      <w:r>
-        <w:rPr>
-          <w:lang w:val="fr-FR"/>
-        </w:rPr>
-        <w:t>e</w:t>
-      </w:r>
-      <w:r>
-        <w:rPr>
-          <w:lang w:val="fr-FR"/>
-        </w:rPr>
-        <w:t> :</w:t>
-      </w:r>
-    </w:p>
-    <w:p>
-      <w:pPr>
-        <w:rPr>
-          <w:lang w:val="fr-FR"/>
-        </w:rPr>
-      </w:pPr>
+        <w:rPr>
+          <w:noProof/>
+          <w:lang w:val="fr-FR"/>
+        </w:rPr>
+        <w:drawing>
+          <wp:anchor distT="0" distB="0" distL="114300" distR="114300" simplePos="0" relativeHeight="251670528" behindDoc="0" locked="0" layoutInCell="1" allowOverlap="1" wp14:anchorId="568D444C" wp14:editId="0599854D">
+            <wp:simplePos x="0" y="0"/>
+            <wp:positionH relativeFrom="column">
+              <wp:posOffset>1291590</wp:posOffset>
+            </wp:positionH>
+            <wp:positionV relativeFrom="paragraph">
+              <wp:posOffset>817245</wp:posOffset>
+            </wp:positionV>
+            <wp:extent cx="2636520" cy="1386840"/>
+            <wp:effectExtent l="19050" t="19050" r="11430" b="22860"/>
+            <wp:wrapTopAndBottom/>
+            <wp:docPr id="12" name="Image 12"/>
+            <wp:cNvGraphicFramePr>
+              <a:graphicFrameLocks xmlns:a="http://schemas.openxmlformats.org/drawingml/2006/main" noChangeAspect="1"/>
+            </wp:cNvGraphicFramePr>
+            <a:graphic xmlns:a="http://schemas.openxmlformats.org/drawingml/2006/main">
+              <a:graphicData uri="http://schemas.openxmlformats.org/drawingml/2006/picture">
+                <pic:pic xmlns:pic="http://schemas.openxmlformats.org/drawingml/2006/picture">
+                  <pic:nvPicPr>
+                    <pic:cNvPr id="1" name=""/>
+                    <pic:cNvPicPr/>
+                  </pic:nvPicPr>
+                  <pic:blipFill>
+                    <a:blip r:embed="rId26">
+                      <a:extLst>
+                        <a:ext uri="{28A0092B-C50C-407E-A947-70E740481C1C}">
+                          <a14:useLocalDpi xmlns:a14="http://schemas.microsoft.com/office/drawing/2010/main" val="0"/>
+                        </a:ext>
+                      </a:extLst>
+                    </a:blip>
+                    <a:stretch>
+                      <a:fillRect/>
+                    </a:stretch>
+                  </pic:blipFill>
+                  <pic:spPr>
+                    <a:xfrm>
+                      <a:off x="0" y="0"/>
+                      <a:ext cx="2636520" cy="1386840"/>
+                    </a:xfrm>
+                    <a:prstGeom prst="rect">
+                      <a:avLst/>
+                    </a:prstGeom>
+                    <a:ln>
+                      <a:solidFill>
+                        <a:schemeClr val="tx1"/>
+                      </a:solidFill>
+                    </a:ln>
+                  </pic:spPr>
+                </pic:pic>
+              </a:graphicData>
+            </a:graphic>
+            <wp14:sizeRelH relativeFrom="page">
+              <wp14:pctWidth>0</wp14:pctWidth>
+            </wp14:sizeRelH>
+            <wp14:sizeRelV relativeFrom="page">
+              <wp14:pctHeight>0</wp14:pctHeight>
+            </wp14:sizeRelV>
+          </wp:anchor>
+        </w:drawing>
+      </w:r>
       <w:r>
         <w:rPr>
           <w:noProof/>
@@ -8659,13 +9099,13 @@
         <mc:AlternateContent>
           <mc:Choice Requires="wps">
             <w:drawing>
-              <wp:anchor distT="0" distB="0" distL="114300" distR="114300" simplePos="0" relativeHeight="251672576" behindDoc="0" locked="0" layoutInCell="1" allowOverlap="1" wp14:anchorId="70476717" wp14:editId="6F837A40">
+              <wp:anchor distT="0" distB="0" distL="114300" distR="114300" simplePos="0" relativeHeight="251672576" behindDoc="0" locked="0" layoutInCell="1" allowOverlap="1" wp14:anchorId="70476717" wp14:editId="0F14ED5D">
                 <wp:simplePos x="0" y="0"/>
                 <wp:positionH relativeFrom="column">
-                  <wp:posOffset>1287780</wp:posOffset>
+                  <wp:posOffset>1291590</wp:posOffset>
                 </wp:positionH>
                 <wp:positionV relativeFrom="paragraph">
-                  <wp:posOffset>2052955</wp:posOffset>
+                  <wp:posOffset>2261235</wp:posOffset>
                 </wp:positionV>
                 <wp:extent cx="2636520" cy="635"/>
                 <wp:effectExtent l="0" t="0" r="0" b="0"/>
@@ -8701,7 +9141,7 @@
                                 <w:lang w:val="fr-FR"/>
                               </w:rPr>
                             </w:pPr>
-                            <w:bookmarkStart w:id="23" w:name="_Toc80045809"/>
+                            <w:bookmarkStart w:id="23" w:name="_Toc80132943"/>
                             <w:r>
                               <w:t xml:space="preserve">Figure </w:t>
                             </w:r>
@@ -8747,7 +9187,7 @@
           </mc:Choice>
           <mc:Fallback>
             <w:pict>
-              <v:shape w14:anchorId="70476717" id="Zone de texte 14" o:spid="_x0000_s1030" type="#_x0000_t202" style="position:absolute;left:0;text-align:left;margin-left:101.4pt;margin-top:161.65pt;width:207.6pt;height:.05pt;z-index:251672576;visibility:visible;mso-wrap-style:square;mso-wrap-distance-left:9pt;mso-wrap-distance-top:0;mso-wrap-distance-right:9pt;mso-wrap-distance-bottom:0;mso-position-horizontal:absolute;mso-position-horizontal-relative:text;mso-position-vertical:absolute;mso-position-vertical-relative:text;v-text-anchor:top" o:gfxdata="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" stroked="f">
+              <v:shape w14:anchorId="70476717" id="Zone de texte 14" o:spid="_x0000_s1030" type="#_x0000_t202" style="position:absolute;left:0;text-align:left;margin-left:101.7pt;margin-top:178.05pt;width:207.6pt;height:.05pt;z-index:251672576;visibility:visible;mso-wrap-style:square;mso-wrap-distance-left:9pt;mso-wrap-distance-top:0;mso-wrap-distance-right:9pt;mso-wrap-distance-bottom:0;mso-position-horizontal:absolute;mso-position-horizontal-relative:text;mso-position-vertical:absolute;mso-position-vertical-relative:text;v-text-anchor:top" o:gfxdata="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" stroked="f">
                 <v:textbox style="mso-fit-shape-to-text:t" inset="0,0,0,0">
                   <w:txbxContent>
                     <w:p>
@@ -8758,7 +9198,7 @@
                           <w:lang w:val="fr-FR"/>
                         </w:rPr>
                       </w:pPr>
-                      <w:bookmarkStart w:id="24" w:name="_Toc80045809"/>
+                      <w:bookmarkStart w:id="24" w:name="_Toc80132943"/>
                       <w:r>
                         <w:t xml:space="preserve">Figure </w:t>
                       </w:r>
@@ -8797,71 +9237,60 @@
         </mc:AlternateContent>
       </w:r>
       <w:r>
-        <w:rPr>
-          <w:noProof/>
-          <w:lang w:val="fr-FR"/>
-        </w:rPr>
-        <w:drawing>
-          <wp:anchor distT="0" distB="0" distL="114300" distR="114300" simplePos="0" relativeHeight="251670528" behindDoc="0" locked="0" layoutInCell="1" allowOverlap="1" wp14:anchorId="568D444C" wp14:editId="446408D1">
-            <wp:simplePos x="0" y="0"/>
-            <wp:positionH relativeFrom="column">
-              <wp:posOffset>1287780</wp:posOffset>
-            </wp:positionH>
-            <wp:positionV relativeFrom="paragraph">
-              <wp:posOffset>608965</wp:posOffset>
-            </wp:positionV>
-            <wp:extent cx="2636748" cy="1386960"/>
-            <wp:effectExtent l="19050" t="19050" r="11430" b="22860"/>
-            <wp:wrapTopAndBottom/>
-            <wp:docPr id="12" name="Image 12"/>
-            <wp:cNvGraphicFramePr>
-              <a:graphicFrameLocks xmlns:a="http://schemas.openxmlformats.org/drawingml/2006/main" noChangeAspect="1"/>
-            </wp:cNvGraphicFramePr>
-            <a:graphic xmlns:a="http://schemas.openxmlformats.org/drawingml/2006/main">
-              <a:graphicData uri="http://schemas.openxmlformats.org/drawingml/2006/picture">
-                <pic:pic xmlns:pic="http://schemas.openxmlformats.org/drawingml/2006/picture">
-                  <pic:nvPicPr>
-                    <pic:cNvPr id="1" name=""/>
-                    <pic:cNvPicPr/>
-                  </pic:nvPicPr>
-                  <pic:blipFill>
-                    <a:blip r:embed="rId26">
-                      <a:extLst>
-                        <a:ext uri="{28A0092B-C50C-407E-A947-70E740481C1C}">
-                          <a14:useLocalDpi xmlns:a14="http://schemas.microsoft.com/office/drawing/2010/main" val="0"/>
-                        </a:ext>
-                      </a:extLst>
-                    </a:blip>
-                    <a:stretch>
-                      <a:fillRect/>
-                    </a:stretch>
-                  </pic:blipFill>
-                  <pic:spPr>
-                    <a:xfrm>
-                      <a:off x="0" y="0"/>
-                      <a:ext cx="2636748" cy="1386960"/>
-                    </a:xfrm>
-                    <a:prstGeom prst="rect">
-                      <a:avLst/>
-                    </a:prstGeom>
-                    <a:ln>
-                      <a:solidFill>
-                        <a:schemeClr val="tx1"/>
-                      </a:solidFill>
-                    </a:ln>
-                  </pic:spPr>
-                </pic:pic>
-              </a:graphicData>
-            </a:graphic>
-            <wp14:sizeRelH relativeFrom="page">
-              <wp14:pctWidth>0</wp14:pctWidth>
-            </wp14:sizeRelH>
-            <wp14:sizeRelV relativeFrom="page">
-              <wp14:pctHeight>0</wp14:pctHeight>
-            </wp14:sizeRelV>
-          </wp:anchor>
-        </w:drawing>
-      </w:r>
+        <w:t>Ici, nous donnons quelques</w:t>
+      </w:r>
+      <w:r>
+        <w:rPr>
+          <w:lang w:val="fr-FR"/>
+        </w:rPr>
+        <w:t xml:space="preserve"> </w:t>
+      </w:r>
+      <w:r>
+        <w:rPr>
+          <w:lang w:val="fr-FR"/>
+        </w:rPr>
+        <w:t>exemples</w:t>
+      </w:r>
+      <w:r>
+        <w:t xml:space="preserve"> pratiques :</w:t>
+      </w:r>
+      <w:r>
+        <w:rPr>
+          <w:lang w:val="fr-FR"/>
+        </w:rPr>
+        <w:t xml:space="preserve"> </w:t>
+      </w:r>
+      <w:r>
+        <w:t>Nous dessinons l</w:t>
+      </w:r>
+      <w:r>
+        <w:rPr>
+          <w:lang w:val="fr-FR"/>
+        </w:rPr>
+        <w:t xml:space="preserve">a structure </w:t>
+      </w:r>
+      <w:r>
+        <w:t>chimique suivant</w:t>
+      </w:r>
+      <w:r>
+        <w:rPr>
+          <w:lang w:val="fr-FR"/>
+        </w:rPr>
+        <w:t>e</w:t>
+      </w:r>
+      <w:r>
+        <w:rPr>
+          <w:lang w:val="fr-FR"/>
+        </w:rPr>
+        <w:t> :</w:t>
+      </w:r>
+    </w:p>
+    <w:p>
+      <w:pPr>
+        <w:rPr>
+          <w:lang w:val="fr-FR"/>
+        </w:rPr>
+      </w:pPr>
     </w:p>
     <w:p>
       <w:pPr>
@@ -8998,7 +9427,7 @@
                                 <w:lang w:val="fr-FR"/>
                               </w:rPr>
                             </w:pPr>
-                            <w:bookmarkStart w:id="25" w:name="_Toc80045810"/>
+                            <w:bookmarkStart w:id="25" w:name="_Toc80132944"/>
                             <w:r>
                               <w:t xml:space="preserve">Figure </w:t>
                             </w:r>
@@ -9055,7 +9484,7 @@
                           <w:lang w:val="fr-FR"/>
                         </w:rPr>
                       </w:pPr>
-                      <w:bookmarkStart w:id="26" w:name="_Toc80045810"/>
+                      <w:bookmarkStart w:id="26" w:name="_Toc80132944"/>
                       <w:r>
                         <w:t xml:space="preserve">Figure </w:t>
                       </w:r>
@@ -9167,7 +9596,7 @@
                                 <w:lang w:val="fr-FR"/>
                               </w:rPr>
                             </w:pPr>
-                            <w:bookmarkStart w:id="27" w:name="_Toc80045811"/>
+                            <w:bookmarkStart w:id="27" w:name="_Toc80132945"/>
                             <w:r>
                               <w:t xml:space="preserve">Figure </w:t>
                             </w:r>
@@ -9186,10 +9615,16 @@
                               </w:rPr>
                               <w:t>7</w:t>
                             </w:r>
-                            <w:bookmarkEnd w:id="27"/>
                             <w:r>
                               <w:fldChar w:fldCharType="end"/>
                             </w:r>
+                            <w:r>
+                              <w:rPr>
+                                <w:lang w:val="fr-FR"/>
+                              </w:rPr>
+                              <w:t xml:space="preserve"> Exemple de conversion de nom à structure</w:t>
+                            </w:r>
+                            <w:bookmarkEnd w:id="27"/>
                           </w:p>
                         </w:txbxContent>
                       </wps:txbx>
@@ -9218,7 +9653,7 @@
                           <w:lang w:val="fr-FR"/>
                         </w:rPr>
                       </w:pPr>
-                      <w:bookmarkStart w:id="28" w:name="_Toc80045811"/>
+                      <w:bookmarkStart w:id="28" w:name="_Toc80132945"/>
                       <w:r>
                         <w:t xml:space="preserve">Figure </w:t>
                       </w:r>
@@ -9237,10 +9672,16 @@
                         </w:rPr>
                         <w:t>7</w:t>
                       </w:r>
-                      <w:bookmarkEnd w:id="28"/>
                       <w:r>
                         <w:fldChar w:fldCharType="end"/>
                       </w:r>
+                      <w:r>
+                        <w:rPr>
+                          <w:lang w:val="fr-FR"/>
+                        </w:rPr>
+                        <w:t xml:space="preserve"> Exemple de conversion de nom à structure</w:t>
+                      </w:r>
+                      <w:bookmarkEnd w:id="28"/>
                     </w:p>
                   </w:txbxContent>
                 </v:textbox>
@@ -9376,33 +9817,11 @@
         </w:rPr>
         <w:t xml:space="preserve"> </w:t>
       </w:r>
-      <w:proofErr w:type="gramStart"/>
-      <w:r>
-        <w:rPr>
-          <w:lang w:val="fr-FR"/>
-        </w:rPr>
-        <w:t>méthyl</w:t>
-      </w:r>
-      <w:proofErr w:type="gramEnd"/>
-      <w:r>
-        <w:rPr>
-          <w:lang w:val="fr-FR"/>
-        </w:rPr>
-        <w:t xml:space="preserve"> 2 </w:t>
-      </w:r>
-      <w:proofErr w:type="spellStart"/>
-      <w:r>
-        <w:rPr>
-          <w:lang w:val="fr-FR"/>
-        </w:rPr>
-        <w:t>propanol</w:t>
-      </w:r>
-      <w:proofErr w:type="spellEnd"/>
-      <w:r>
-        <w:rPr>
-          <w:lang w:val="fr-FR"/>
-        </w:rPr>
-        <w:t>" cela donne :</w:t>
+      <w:r>
+        <w:rPr>
+          <w:lang w:val="fr-FR"/>
+        </w:rPr>
+        <w:t>méthyl 2 propanol" cela donne :</w:t>
       </w:r>
     </w:p>
     <w:p>
@@ -9707,7 +10126,7 @@
                                 <w:sz w:val="24"/>
                               </w:rPr>
                             </w:pPr>
-                            <w:bookmarkStart w:id="29" w:name="_Toc80045812"/>
+                            <w:bookmarkStart w:id="29" w:name="_Toc80132946"/>
                             <w:r>
                               <w:t xml:space="preserve">Figure </w:t>
                             </w:r>
@@ -9770,7 +10189,7 @@
                           <w:sz w:val="24"/>
                         </w:rPr>
                       </w:pPr>
-                      <w:bookmarkStart w:id="30" w:name="_Toc80045812"/>
+                      <w:bookmarkStart w:id="30" w:name="_Toc80132946"/>
                       <w:r>
                         <w:t xml:space="preserve">Figure </w:t>
                       </w:r>
@@ -9864,7 +10283,7 @@
                                 <w:lang w:val="fr-FR"/>
                               </w:rPr>
                             </w:pPr>
-                            <w:bookmarkStart w:id="31" w:name="_Toc80045813"/>
+                            <w:bookmarkStart w:id="31" w:name="_Toc80132947"/>
                             <w:r>
                               <w:t xml:space="preserve">Figure </w:t>
                             </w:r>
@@ -9928,7 +10347,7 @@
                           <w:lang w:val="fr-FR"/>
                         </w:rPr>
                       </w:pPr>
-                      <w:bookmarkStart w:id="32" w:name="_Toc80045813"/>
+                      <w:bookmarkStart w:id="32" w:name="_Toc80132947"/>
                       <w:r>
                         <w:t xml:space="preserve">Figure </w:t>
                       </w:r>
@@ -10164,7 +10583,19 @@
         <w:rPr>
           <w:lang w:val="fr-FR"/>
         </w:rPr>
-        <w:t>Ainsi qu’ils</w:t>
+        <w:t>Ainsi</w:t>
+      </w:r>
+      <w:r>
+        <w:rPr>
+          <w:lang w:val="fr-FR"/>
+        </w:rPr>
+        <w:t>,</w:t>
+      </w:r>
+      <w:r>
+        <w:rPr>
+          <w:lang w:val="fr-FR"/>
+        </w:rPr>
+        <w:t xml:space="preserve"> ils</w:t>
       </w:r>
       <w:r>
         <w:rPr>
@@ -10224,7 +10655,19 @@
         <w:rPr>
           <w:lang w:val="fr-FR"/>
         </w:rPr>
-        <w:t>exemple pratique, démontrant en convertissant structure</w:t>
+        <w:t xml:space="preserve">exemple pratique, démontrant en convertissant </w:t>
+      </w:r>
+      <w:r>
+        <w:rPr>
+          <w:lang w:val="fr-FR"/>
+        </w:rPr>
+        <w:t xml:space="preserve">une </w:t>
+      </w:r>
+      <w:r>
+        <w:rPr>
+          <w:lang w:val="fr-FR"/>
+        </w:rPr>
+        <w:t>structure</w:t>
       </w:r>
       <w:r>
         <w:rPr>
@@ -10361,7 +10804,7 @@
                                 <w:lang w:val="fr-FR"/>
                               </w:rPr>
                             </w:pPr>
-                            <w:bookmarkStart w:id="33" w:name="_Toc80045814"/>
+                            <w:bookmarkStart w:id="33" w:name="_Toc80132948"/>
                             <w:r>
                               <w:t xml:space="preserve">Figure </w:t>
                             </w:r>
@@ -10424,7 +10867,7 @@
                           <w:lang w:val="fr-FR"/>
                         </w:rPr>
                       </w:pPr>
-                      <w:bookmarkStart w:id="34" w:name="_Toc80045814"/>
+                      <w:bookmarkStart w:id="34" w:name="_Toc80132948"/>
                       <w:r>
                         <w:t xml:space="preserve">Figure </w:t>
                       </w:r>
@@ -10517,7 +10960,7 @@
                                 <w:sz w:val="24"/>
                               </w:rPr>
                             </w:pPr>
-                            <w:bookmarkStart w:id="35" w:name="_Toc80045815"/>
+                            <w:bookmarkStart w:id="35" w:name="_Toc80132949"/>
                             <w:r>
                               <w:t xml:space="preserve">Figure </w:t>
                             </w:r>
@@ -10586,7 +11029,7 @@
                           <w:sz w:val="24"/>
                         </w:rPr>
                       </w:pPr>
-                      <w:bookmarkStart w:id="36" w:name="_Toc80045815"/>
+                      <w:bookmarkStart w:id="36" w:name="_Toc80132949"/>
                       <w:r>
                         <w:t xml:space="preserve">Figure </w:t>
                       </w:r>
@@ -10779,7 +11222,13 @@
         <w:rPr>
           <w:lang w:val="fr-FR"/>
         </w:rPr>
-        <w:t>de l'accepteur de protons. Cela vaut la peine d'attribuer celui-là</w:t>
+        <w:t>de l'accepteur de protons. Cela vaut la peine d'attribuer ce</w:t>
+      </w:r>
+      <w:r>
+        <w:rPr>
+          <w:lang w:val="fr-FR"/>
+        </w:rPr>
+        <w:t>ci à</w:t>
       </w:r>
       <w:r>
         <w:rPr>
@@ -10792,6 +11241,12 @@
           <w:lang w:val="fr-FR"/>
         </w:rPr>
         <w:t>des conditions cruciales pour faire la liaison hydrogène</w:t>
+      </w:r>
+      <w:r>
+        <w:rPr>
+          <w:lang w:val="fr-FR"/>
+        </w:rPr>
+        <w:t>,</w:t>
       </w:r>
       <w:r>
         <w:rPr>
@@ -10892,7 +11347,7 @@
           <w:lang w:val="fr-FR"/>
         </w:rPr>
       </w:pPr>
-      <w:bookmarkStart w:id="37" w:name="_Toc80045794"/>
+      <w:bookmarkStart w:id="37" w:name="_Toc80132859"/>
       <w:r>
         <w:rPr>
           <w:lang w:val="fr-FR"/>
@@ -11002,26 +11457,31 @@
           <w:rStyle w:val="jlqj4b"/>
           <w:lang w:val="fr-FR"/>
         </w:rPr>
-        <w:t>Ces sujets ont été testés avec deux examens auxquels les étudiants du Collège universitaire d'éducation d'Al-</w:t>
-      </w:r>
-      <w:proofErr w:type="spellStart"/>
+        <w:t>Ces sujets ont été testés avec deux examens auxquels les étudiants du Collège universitaire d'éducation d'Al-Qasemi</w:t>
+      </w:r>
+      <w:r>
+        <w:t xml:space="preserve"> </w:t>
+      </w:r>
       <w:r>
         <w:rPr>
           <w:rStyle w:val="jlqj4b"/>
           <w:lang w:val="fr-FR"/>
         </w:rPr>
-        <w:t>Qasemi</w:t>
-      </w:r>
-      <w:proofErr w:type="spellEnd"/>
-      <w:r>
-        <w:t xml:space="preserve"> </w:t>
+        <w:t xml:space="preserve">ont accédé comprenaient des questions </w:t>
       </w:r>
       <w:r>
         <w:rPr>
           <w:rStyle w:val="jlqj4b"/>
           <w:lang w:val="fr-FR"/>
         </w:rPr>
-        <w:t xml:space="preserve">ont accédé comprenaient des questions telles que : </w:t>
+        <w:t>sur</w:t>
+      </w:r>
+      <w:r>
+        <w:rPr>
+          <w:rStyle w:val="jlqj4b"/>
+          <w:lang w:val="fr-FR"/>
+        </w:rPr>
+        <w:t xml:space="preserve"> : </w:t>
       </w:r>
     </w:p>
     <w:p>
@@ -11801,7 +12261,7 @@
           <w:lang w:val="fr-FR"/>
         </w:rPr>
       </w:pPr>
-      <w:bookmarkStart w:id="38" w:name="_Toc80045795"/>
+      <w:bookmarkStart w:id="38" w:name="_Toc80132860"/>
       <w:r>
         <w:rPr>
           <w:rStyle w:val="jlqj4b"/>
@@ -12006,13 +12466,41 @@
         <w:lastRenderedPageBreak/>
         <w:t xml:space="preserve"> </w:t>
       </w:r>
-      <w:bookmarkStart w:id="39" w:name="_Toc80045796"/>
+      <w:bookmarkStart w:id="39" w:name="_Toc80132861"/>
       <w:r>
         <w:rPr>
           <w:rStyle w:val="jlqj4b"/>
           <w:lang w:val="fr-FR"/>
         </w:rPr>
-        <w:t>Examen sur quatre types de logiciels de dessin de structure chimique : ChemDraw, ChemWindow, ISIS/Draw et ChemSketch</w:t>
+        <w:t>Exam</w:t>
+      </w:r>
+      <w:r>
+        <w:rPr>
+          <w:rStyle w:val="jlqj4b"/>
+          <w:lang w:val="fr-FR"/>
+        </w:rPr>
+        <w:t>i</w:t>
+      </w:r>
+      <w:r>
+        <w:rPr>
+          <w:rStyle w:val="jlqj4b"/>
+          <w:lang w:val="fr-FR"/>
+        </w:rPr>
+        <w:t>n</w:t>
+      </w:r>
+      <w:r>
+        <w:rPr>
+          <w:rStyle w:val="jlqj4b"/>
+          <w:lang w:val="fr-FR"/>
+        </w:rPr>
+        <w:t xml:space="preserve">er </w:t>
+      </w:r>
+      <w:r>
+        <w:rPr>
+          <w:rStyle w:val="jlqj4b"/>
+          <w:lang w:val="fr-FR"/>
+        </w:rPr>
+        <w:t>quatre types de logiciels de dessin chimique : ChemDraw, ChemWindow, ISIS/Draw et ChemSketch</w:t>
       </w:r>
       <w:bookmarkEnd w:id="39"/>
     </w:p>
@@ -12023,7 +12511,7 @@
           <w:lang w:val="fr-FR"/>
         </w:rPr>
       </w:pPr>
-      <w:bookmarkStart w:id="40" w:name="_Toc80045797"/>
+      <w:bookmarkStart w:id="40" w:name="_Toc80132862"/>
       <w:r>
         <w:rPr>
           <w:lang w:val="fr-FR"/>
@@ -12077,33 +12565,7 @@
         <w:rPr>
           <w:lang w:val="fr-FR"/>
         </w:rPr>
-        <w:t xml:space="preserve">Des quatre types de logiciels, ChemDraw est un logiciel de dessin chimique spécialisé développé par CambridgeSoft. ChemWindow était un logiciel de dessin chimique spécialisé avant la version 6.0, et c'est maintenant le logiciel d'interface de KnowItAll Analytical Systems. ISIS/Draw est conçu par MDL Information Systems pour son bundle MDL ISIS. ChemSketch est le logiciel graphique interfacial pour la suite ACD/Labs par Advanced Chemistry Development. Quant au statut du logiciel, ChemDraw était commercial dès sa première </w:t>
-      </w:r>
-      <w:proofErr w:type="gramStart"/>
-      <w:r>
-        <w:rPr>
-          <w:lang w:val="fr-FR"/>
-        </w:rPr>
-        <w:t>publication</w:t>
-      </w:r>
-      <w:r>
-        <w:rPr>
-          <w:lang w:val="fr-FR"/>
-        </w:rPr>
-        <w:t xml:space="preserve"> </w:t>
-      </w:r>
-      <w:r>
-        <w:rPr>
-          <w:lang w:val="fr-FR"/>
-        </w:rPr>
-        <w:t>.</w:t>
-      </w:r>
-      <w:proofErr w:type="gramEnd"/>
-      <w:r>
-        <w:rPr>
-          <w:lang w:val="fr-FR"/>
-        </w:rPr>
-        <w:t xml:space="preserve"> Une copie gratuite de ChemWindow était disponible lorsqu'elle était sous SoftShell, la situation a changé et aucune ChemWindow gratuite n'est proposée au nom de Bio-Rad Laboratories. À la consternation de nombreux amateurs de cadeaux, Advanced Chemistry Development a déclaré que la copie gratuite des membres de la suite ACD/Labs n'est plus fournie dans la nouvelle version 6.0, mais qu'une copie gratuite de la version 5.0 précédente est toujours disponible pour le moment</w:t>
+        <w:t>Des quatre types de logiciels, ChemDraw est un logiciel de dessin chimique spécialisé développé par CambridgeSoft. ChemWindow était un logiciel de dessin chimique spécialisé avant la version 6.0, et c'est maintenant le logiciel d'interface de KnowItAll Analytical Systems. ISIS/Draw est conçu par MDL Information Systems pour son bundle MDL ISIS. ChemSketch est le logiciel graphique interfacial pour la suite ACD/Labs par Advanced Chemistry Development. Quant au statut du logiciel, ChemDraw était commercial dès sa première publication. Une copie gratuite de ChemWindow était disponible lorsqu'elle était sous SoftShell, la situation a changé et aucune ChemWindow gratuite n'est proposée au nom de Bio-Rad Laboratories. À la consternation de nombreux amateurs de cadeaux, Advanced Chemistry Development a déclaré que la copie gratuite des membres de la suite ACD/Labs n'est plus fournie dans la nouvelle version 6.0, mais qu'une copie gratuite de la version 5.0 précédente est toujours disponible pour le moment</w:t>
       </w:r>
       <w:r>
         <w:rPr>
@@ -12188,8 +12650,8 @@
         <w:gridCol w:w="2552"/>
         <w:gridCol w:w="1560"/>
         <w:gridCol w:w="1963"/>
-        <w:gridCol w:w="1463"/>
-        <w:gridCol w:w="1773"/>
+        <w:gridCol w:w="1575"/>
+        <w:gridCol w:w="1661"/>
       </w:tblGrid>
       <w:tr>
         <w:trPr>
@@ -12258,7 +12720,7 @@
         </w:tc>
         <w:tc>
           <w:tcPr>
-            <w:tcW w:w="0" w:type="auto"/>
+            <w:tcW w:w="1575" w:type="dxa"/>
           </w:tcPr>
           <w:p>
             <w:pPr>
@@ -12278,7 +12740,7 @@
         </w:tc>
         <w:tc>
           <w:tcPr>
-            <w:tcW w:w="0" w:type="auto"/>
+            <w:tcW w:w="1661" w:type="dxa"/>
           </w:tcPr>
           <w:p>
             <w:pPr>
@@ -12367,7 +12829,7 @@
         </w:tc>
         <w:tc>
           <w:tcPr>
-            <w:tcW w:w="0" w:type="auto"/>
+            <w:tcW w:w="1575" w:type="dxa"/>
           </w:tcPr>
           <w:p>
             <w:pPr>
@@ -12388,7 +12850,7 @@
         </w:tc>
         <w:tc>
           <w:tcPr>
-            <w:tcW w:w="0" w:type="auto"/>
+            <w:tcW w:w="1661" w:type="dxa"/>
           </w:tcPr>
           <w:p>
             <w:pPr>
@@ -12477,7 +12939,7 @@
         </w:tc>
         <w:tc>
           <w:tcPr>
-            <w:tcW w:w="0" w:type="auto"/>
+            <w:tcW w:w="1575" w:type="dxa"/>
           </w:tcPr>
           <w:p>
             <w:pPr>
@@ -12498,7 +12960,7 @@
         </w:tc>
         <w:tc>
           <w:tcPr>
-            <w:tcW w:w="0" w:type="auto"/>
+            <w:tcW w:w="1661" w:type="dxa"/>
           </w:tcPr>
           <w:p>
             <w:pPr>
@@ -12592,7 +13054,7 @@
         </w:tc>
         <w:tc>
           <w:tcPr>
-            <w:tcW w:w="0" w:type="auto"/>
+            <w:tcW w:w="1575" w:type="dxa"/>
           </w:tcPr>
           <w:p>
             <w:pPr>
@@ -12613,7 +13075,7 @@
         </w:tc>
         <w:tc>
           <w:tcPr>
-            <w:tcW w:w="0" w:type="auto"/>
+            <w:tcW w:w="1661" w:type="dxa"/>
           </w:tcPr>
           <w:p>
             <w:pPr>
@@ -12702,7 +13164,7 @@
         </w:tc>
         <w:tc>
           <w:tcPr>
-            <w:tcW w:w="0" w:type="auto"/>
+            <w:tcW w:w="1575" w:type="dxa"/>
           </w:tcPr>
           <w:p>
             <w:pPr>
@@ -12723,7 +13185,7 @@
         </w:tc>
         <w:tc>
           <w:tcPr>
-            <w:tcW w:w="0" w:type="auto"/>
+            <w:tcW w:w="1661" w:type="dxa"/>
           </w:tcPr>
           <w:p>
             <w:pPr>
@@ -12819,7 +13281,7 @@
         </w:tc>
         <w:tc>
           <w:tcPr>
-            <w:tcW w:w="0" w:type="auto"/>
+            <w:tcW w:w="1575" w:type="dxa"/>
           </w:tcPr>
           <w:p>
             <w:pPr>
@@ -12852,7 +13314,7 @@
         </w:tc>
         <w:tc>
           <w:tcPr>
-            <w:tcW w:w="0" w:type="auto"/>
+            <w:tcW w:w="1661" w:type="dxa"/>
           </w:tcPr>
           <w:p>
             <w:pPr>
@@ -12941,7 +13403,7 @@
         </w:tc>
         <w:tc>
           <w:tcPr>
-            <w:tcW w:w="0" w:type="auto"/>
+            <w:tcW w:w="1575" w:type="dxa"/>
           </w:tcPr>
           <w:p>
             <w:pPr>
@@ -12962,7 +13424,7 @@
         </w:tc>
         <w:tc>
           <w:tcPr>
-            <w:tcW w:w="0" w:type="auto"/>
+            <w:tcW w:w="1661" w:type="dxa"/>
           </w:tcPr>
           <w:p>
             <w:pPr>
@@ -13082,7 +13544,7 @@
         </w:tc>
         <w:tc>
           <w:tcPr>
-            <w:tcW w:w="0" w:type="auto"/>
+            <w:tcW w:w="1575" w:type="dxa"/>
           </w:tcPr>
           <w:p>
             <w:pPr>
@@ -13109,7 +13571,7 @@
         </w:tc>
         <w:tc>
           <w:tcPr>
-            <w:tcW w:w="0" w:type="auto"/>
+            <w:tcW w:w="1661" w:type="dxa"/>
           </w:tcPr>
           <w:p>
             <w:pPr>
@@ -13204,7 +13666,7 @@
         </w:tc>
         <w:tc>
           <w:tcPr>
-            <w:tcW w:w="0" w:type="auto"/>
+            <w:tcW w:w="1575" w:type="dxa"/>
           </w:tcPr>
           <w:p>
             <w:pPr>
@@ -13225,7 +13687,7 @@
         </w:tc>
         <w:tc>
           <w:tcPr>
-            <w:tcW w:w="0" w:type="auto"/>
+            <w:tcW w:w="1661" w:type="dxa"/>
           </w:tcPr>
           <w:p>
             <w:pPr>
@@ -13321,7 +13783,7 @@
         </w:tc>
         <w:tc>
           <w:tcPr>
-            <w:tcW w:w="0" w:type="auto"/>
+            <w:tcW w:w="1575" w:type="dxa"/>
           </w:tcPr>
           <w:p>
             <w:pPr>
@@ -13342,7 +13804,7 @@
         </w:tc>
         <w:tc>
           <w:tcPr>
-            <w:tcW w:w="0" w:type="auto"/>
+            <w:tcW w:w="1661" w:type="dxa"/>
           </w:tcPr>
           <w:p>
             <w:pPr>
@@ -13431,7 +13893,7 @@
         </w:tc>
         <w:tc>
           <w:tcPr>
-            <w:tcW w:w="0" w:type="auto"/>
+            <w:tcW w:w="1575" w:type="dxa"/>
           </w:tcPr>
           <w:p>
             <w:pPr>
@@ -13452,7 +13914,7 @@
         </w:tc>
         <w:tc>
           <w:tcPr>
-            <w:tcW w:w="0" w:type="auto"/>
+            <w:tcW w:w="1661" w:type="dxa"/>
           </w:tcPr>
           <w:p>
             <w:pPr>
@@ -13521,31 +13983,14 @@
     </w:p>
     <w:p>
       <w:pPr>
-        <w:keepNext/>
-        <w:keepLines/>
-        <w:numPr>
-          <w:ilvl w:val="0"/>
-          <w:numId w:val="6"/>
-        </w:numPr>
-        <w:spacing w:before="0" w:after="0" w:line="240" w:lineRule="auto"/>
-        <w:outlineLvl w:val="3"/>
-        <w:rPr>
-          <w:rFonts w:eastAsiaTheme="majorEastAsia" w:cstheme="majorBidi"/>
-          <w:b/>
-          <w:i/>
-          <w:iCs/>
-          <w:color w:val="000000" w:themeColor="text1"/>
+        <w:pStyle w:val="Titre4"/>
+        <w:rPr>
           <w:lang w:val="fr-FR"/>
         </w:rPr>
       </w:pPr>
-      <w:bookmarkStart w:id="41" w:name="_Toc80045798"/>
-      <w:r>
-        <w:rPr>
-          <w:rFonts w:eastAsiaTheme="majorEastAsia" w:cstheme="majorBidi"/>
-          <w:b/>
-          <w:i/>
-          <w:iCs/>
-          <w:color w:val="000000" w:themeColor="text1"/>
+      <w:bookmarkStart w:id="41" w:name="_Toc80132863"/>
+      <w:r>
+        <w:rPr>
           <w:lang w:val="fr-FR"/>
         </w:rPr>
         <w:lastRenderedPageBreak/>
@@ -13573,7 +14018,7 @@
           <w:lang w:val="fr-FR"/>
         </w:rPr>
       </w:pPr>
-      <w:bookmarkStart w:id="42" w:name="_Toc80045799"/>
+      <w:bookmarkStart w:id="42" w:name="_Toc80132864"/>
       <w:r>
         <w:rPr>
           <w:lang w:val="fr-FR"/>
@@ -13695,7 +14140,7 @@
           <w:lang w:val="fr-FR"/>
         </w:rPr>
       </w:pPr>
-      <w:bookmarkStart w:id="43" w:name="_Toc80045800"/>
+      <w:bookmarkStart w:id="43" w:name="_Toc80132865"/>
       <w:r>
         <w:rPr>
           <w:lang w:val="fr-FR"/>
@@ -13725,7 +14170,7 @@
           <w:lang w:val="fr-FR"/>
         </w:rPr>
       </w:pPr>
-      <w:bookmarkStart w:id="44" w:name="_Toc80045801"/>
+      <w:bookmarkStart w:id="44" w:name="_Toc80132866"/>
       <w:r>
         <w:rPr>
           <w:rStyle w:val="jlqj4b"/>
@@ -13791,7 +14236,7 @@
                                 <w:lang w:val="fr-FR"/>
                               </w:rPr>
                             </w:pPr>
-                            <w:bookmarkStart w:id="45" w:name="_Toc80045816"/>
+                            <w:bookmarkStart w:id="45" w:name="_Toc80132950"/>
                             <w:r>
                               <w:t xml:space="preserve">Figure </w:t>
                             </w:r>
@@ -13851,7 +14296,7 @@
                           <w:lang w:val="fr-FR"/>
                         </w:rPr>
                       </w:pPr>
-                      <w:bookmarkStart w:id="46" w:name="_Toc80045816"/>
+                      <w:bookmarkStart w:id="46" w:name="_Toc80132950"/>
                       <w:r>
                         <w:t xml:space="preserve">Figure </w:t>
                       </w:r>
@@ -14005,7 +14450,21 @@
           <w:rStyle w:val="jlqj4b"/>
           <w:lang w:val="fr-FR"/>
         </w:rPr>
-        <w:t xml:space="preserve">L'utilisation de l'outil de liaison du logiciel est illustrée à la </w:t>
+        <w:t xml:space="preserve">L'utilisation de l'outil de liaison du logiciel est illustrée </w:t>
+      </w:r>
+      <w:r>
+        <w:rPr>
+          <w:rStyle w:val="jlqj4b"/>
+          <w:lang w:val="fr-FR"/>
+        </w:rPr>
+        <w:t>dans</w:t>
+      </w:r>
+      <w:r>
+        <w:rPr>
+          <w:rStyle w:val="jlqj4b"/>
+          <w:lang w:val="fr-FR"/>
+        </w:rPr>
+        <w:t xml:space="preserve"> la </w:t>
       </w:r>
       <w:r>
         <w:rPr>
@@ -14071,7 +14530,7 @@
           <w:lang w:val="fr-FR"/>
         </w:rPr>
       </w:pPr>
-      <w:bookmarkStart w:id="47" w:name="_Toc80045802"/>
+      <w:bookmarkStart w:id="47" w:name="_Toc80132867"/>
       <w:r>
         <w:rPr>
           <w:rStyle w:val="jlqj4b"/>
@@ -14098,21 +14557,7 @@
         <w:rPr>
           <w:lang w:val="fr-FR"/>
         </w:rPr>
-        <w:t>Les modèles de ChemSketch sont les plus puissants et conviviaux. ChemSketch et ChemDraw fournissent des modèles clients. Les deux autres non. Ces dernières situations peuvent être contournées. Dans ISIS/Draw, les modèles doivent être préparés au préalable, enregistrés dans le dossier « Template », puis importés dans le nouveau modèle en l'ouvrant dans l</w:t>
-      </w:r>
-      <w:proofErr w:type="gramStart"/>
-      <w:r>
-        <w:rPr>
-          <w:lang w:val="fr-FR"/>
-        </w:rPr>
-        <w:t>'«</w:t>
-      </w:r>
-      <w:proofErr w:type="gramEnd"/>
-      <w:r>
-        <w:rPr>
-          <w:lang w:val="fr-FR"/>
-        </w:rPr>
-        <w:t xml:space="preserve"> Éditeur de modèles ». Dans ChemWindow, aucune fonction d'édition de modèle n'est disponible ; un fichier modèle client peut être enregistré dans le dossier « Modèle », puis ouvert dans la boîte de dialogue « Préférences » du menu « Fichier », et désigné comme chemin du </w:t>
+        <w:t xml:space="preserve">Les modèles de ChemSketch sont les plus puissants et conviviaux. ChemSketch et ChemDraw fournissent des modèles clients. Les deux autres non. Ces dernières situations peuvent être contournées. Dans ISIS/Draw, les modèles doivent être préparés au préalable, enregistrés dans le dossier « Template », puis importés dans le nouveau modèle en l'ouvrant dans l'« Éditeur de modèles ». Dans ChemWindow, aucune fonction d'édition de modèle n'est disponible ; un fichier modèle client peut être enregistré dans le dossier « Modèle », puis ouvert dans la boîte de dialogue « Préférences » du menu « Fichier », et désigné comme chemin du </w:t>
       </w:r>
       <w:r>
         <w:rPr>
@@ -14182,7 +14627,7 @@
                                 <w:lang w:val="fr-FR"/>
                               </w:rPr>
                             </w:pPr>
-                            <w:bookmarkStart w:id="48" w:name="_Toc80045817"/>
+                            <w:bookmarkStart w:id="48" w:name="_Toc80132951"/>
                             <w:r>
                               <w:t xml:space="preserve">Figure </w:t>
                             </w:r>
@@ -14239,7 +14684,7 @@
                           <w:lang w:val="fr-FR"/>
                         </w:rPr>
                       </w:pPr>
-                      <w:bookmarkStart w:id="49" w:name="_Toc80045817"/>
+                      <w:bookmarkStart w:id="49" w:name="_Toc80132951"/>
                       <w:r>
                         <w:t xml:space="preserve">Figure </w:t>
                       </w:r>
@@ -14432,7 +14877,7 @@
                                 <w:lang w:val="fr-FR"/>
                               </w:rPr>
                             </w:pPr>
-                            <w:bookmarkStart w:id="50" w:name="_Toc80045818"/>
+                            <w:bookmarkStart w:id="50" w:name="_Toc80132952"/>
                             <w:r>
                               <w:t xml:space="preserve">Figure </w:t>
                             </w:r>
@@ -14495,7 +14940,7 @@
                           <w:lang w:val="fr-FR"/>
                         </w:rPr>
                       </w:pPr>
-                      <w:bookmarkStart w:id="51" w:name="_Toc80045818"/>
+                      <w:bookmarkStart w:id="51" w:name="_Toc80132952"/>
                       <w:r>
                         <w:t xml:space="preserve">Figure </w:t>
                       </w:r>
@@ -16365,13 +16810,13 @@
           <w:lang w:val="fr-FR"/>
         </w:rPr>
       </w:pPr>
-      <w:bookmarkStart w:id="52" w:name="_Toc80045803"/>
+      <w:bookmarkStart w:id="52" w:name="_Toc80132868"/>
       <w:r>
         <w:rPr>
           <w:lang w:val="fr-FR"/>
         </w:rPr>
         <w:lastRenderedPageBreak/>
-        <w:t>Conclusion</w:t>
+        <w:t>Déduction</w:t>
       </w:r>
       <w:bookmarkEnd w:id="52"/>
     </w:p>
@@ -16457,7 +16902,7 @@
         <w:br w:type="page"/>
       </w:r>
     </w:p>
-    <w:bookmarkStart w:id="53" w:name="_Toc80045804" w:displacedByCustomXml="next"/>
+    <w:bookmarkStart w:id="53" w:name="_Toc80132869" w:displacedByCustomXml="next"/>
     <w:sdt>
       <w:sdtPr>
         <w:rPr>
@@ -18224,7 +18669,6 @@
   <w:style w:type="character" w:default="1" w:styleId="Policepardfaut">
     <w:name w:val="Default Paragraph Font"/>
     <w:uiPriority w:val="1"/>
-    <w:semiHidden/>
     <w:unhideWhenUsed/>
   </w:style>
   <w:style w:type="table" w:default="1" w:styleId="TableauNormal">
@@ -19128,7 +19572,7 @@
     <b:Month>octobre</b:Month>
     <b:Day>12</b:Day>
     <b:URL>https://analyticalanswersinc.com/importance-chemical-structure/</b:URL>
-    <b:RefOrder>1</b:RefOrder>
+    <b:RefOrder>2</b:RefOrder>
   </b:Source>
   <b:Source>
     <b:Tag>Hin99</b:Tag>
@@ -19151,7 +19595,7 @@
       </b:Author>
     </b:Author>
     <b:Publisher>Ceem. Educator</b:Publisher>
-    <b:RefOrder>2</b:RefOrder>
+    <b:RefOrder>3</b:RefOrder>
   </b:Source>
   <b:Source>
     <b:Tag>Gil05</b:Tag>
@@ -19170,7 +19614,7 @@
     <b:Title>isualization: A metacognitive skill in science and science education. Visualization in Science Education, Models and Modeling in Science Education</b:Title>
     <b:Year>2005</b:Year>
     <b:Publisher>Springer Netherlands</b:Publisher>
-    <b:RefOrder>5</b:RefOrder>
+    <b:RefOrder>6</b:RefOrder>
   </b:Source>
   <b:Source>
     <b:Tag>Rai15</b:Tag>
@@ -19194,7 +19638,7 @@
       </b:Author>
     </b:Author>
     <b:JournalName>World Journal of Chemical Education</b:JournalName>
-    <b:RefOrder>6</b:RefOrder>
+    <b:RefOrder>7</b:RefOrder>
   </b:Source>
   <b:Source>
     <b:Tag>WuH04</b:Tag>
@@ -19219,7 +19663,7 @@
     <b:Title>Exploring visuospatial thinking in chemistry learning</b:Title>
     <b:Year>2004</b:Year>
     <b:Publisher>Science Education</b:Publisher>
-    <b:RefOrder>4</b:RefOrder>
+    <b:RefOrder>5</b:RefOrder>
   </b:Source>
   <b:Source>
     <b:Tag>Cha08</b:Tag>
@@ -19246,7 +19690,7 @@
     <b:Title>An evaluation of a teacher intervention to promote students’ ability to use multiple levels of representation when describing and explaining chemical reactions</b:Title>
     <b:Year>2008</b:Year>
     <b:Publisher>Research in Science Education</b:Publisher>
-    <b:RefOrder>3</b:RefOrder>
+    <b:RefOrder>4</b:RefOrder>
   </b:Source>
   <b:Source>
     <b:Tag>Obu13</b:Tag>
@@ -19269,7 +19713,7 @@
         </b:NameList>
       </b:Author>
     </b:Author>
-    <b:RefOrder>11</b:RefOrder>
+    <b:RefOrder>12</b:RefOrder>
   </b:Source>
   <b:Source>
     <b:Tag>Ell06</b:Tag>
@@ -19288,7 +19732,7 @@
     <b:Title>Improving the quality of published chemical names with nomenclature software</b:Title>
     <b:Year>2006</b:Year>
     <b:Publisher>Molecules</b:Publisher>
-    <b:RefOrder>12</b:RefOrder>
+    <b:RefOrder>13</b:RefOrder>
   </b:Source>
   <b:Source>
     <b:Tag>Jim09</b:Tag>
@@ -19307,7 +19751,7 @@
         </b:NameList>
       </b:Author>
     </b:Author>
-    <b:RefOrder>7</b:RefOrder>
+    <b:RefOrder>8</b:RefOrder>
   </b:Source>
   <b:Source>
     <b:Tag>dig</b:Tag>
@@ -19325,7 +19769,7 @@
         </b:NameList>
       </b:Author>
     </b:Author>
-    <b:RefOrder>8</b:RefOrder>
+    <b:RefOrder>9</b:RefOrder>
   </b:Source>
   <b:Source>
     <b:Tag>Zhe04</b:Tag>
@@ -19356,7 +19800,7 @@
       </b:Author>
     </b:Author>
     <b:Publisher>College of Life Science and Pharmaceutical Engineering, Nanjing University of Technology, China.</b:Publisher>
-    <b:RefOrder>9</b:RefOrder>
+    <b:RefOrder>10</b:RefOrder>
   </b:Source>
   <b:Source>
     <b:Tag>Dav14</b:Tag>
@@ -19375,13 +19819,32 @@
     <b:Title> History of the Harvard ChemDraw Project</b:Title>
     <b:Year>2014</b:Year>
     <b:Publisher>Angew. Chem. Int. Ed</b:Publisher>
-    <b:RefOrder>10</b:RefOrder>
+    <b:RefOrder>11</b:RefOrder>
+  </b:Source>
+  <b:Source>
+    <b:Tag>Mol</b:Tag>
+    <b:SourceType>InternetSite</b:SourceType>
+    <b:Guid>{7F347E60-229B-45C0-A7AA-92B5E2FB8C49}</b:Guid>
+    <b:Title>Molécule</b:Title>
+    <b:InternetSiteTitle>Futura Sciences</b:InternetSiteTitle>
+    <b:URL>https://www.futura-sciences.com/sciences/definitions/chimie-molecule-783/</b:URL>
+    <b:Author>
+      <b:Author>
+        <b:NameList>
+          <b:Person>
+            <b:Last>Sciences</b:Last>
+            <b:First>Futura</b:First>
+          </b:Person>
+        </b:NameList>
+      </b:Author>
+    </b:Author>
+    <b:RefOrder>1</b:RefOrder>
   </b:Source>
 </b:Sources>
 </file>
 
 <file path=customXml/itemProps1.xml><?xml version="1.0" encoding="utf-8"?>
-<ds:datastoreItem xmlns:ds="http://schemas.openxmlformats.org/officeDocument/2006/customXml" ds:itemID="{E850FC26-9FD1-4FDA-B4C4-217B519A9081}">
+<ds:datastoreItem xmlns:ds="http://schemas.openxmlformats.org/officeDocument/2006/customXml" ds:itemID="{3222D134-3C14-4BC3-A7D5-906FC8D6297D}">
   <ds:schemaRefs>
     <ds:schemaRef ds:uri="http://schemas.openxmlformats.org/officeDocument/2006/bibliography"/>
   </ds:schemaRefs>

</xml_diff>